<commit_message>
added main and addedd the mini tree to test
</commit_message>
<xml_diff>
--- a/WeekA/week-a-worksheet.docx
+++ b/WeekA/week-a-worksheet.docx
@@ -353,7 +353,47 @@
           <w:sz w:val="22"/>
           <w:szCs w:val="22"/>
         </w:rPr>
-        <w:t>List the preorder, inorder, and postorder traversals for this tree.</w:t>
+        <w:t xml:space="preserve">List the preorder, </w:t>
+      </w:r>
+      <w:proofErr w:type="spellStart"/>
+      <w:r>
+        <w:rPr>
+          <w:rFonts w:ascii="Calibri" w:hAnsi="Calibri" w:cs="Calibri"/>
+          <w:color w:val="000000" w:themeColor="text1"/>
+          <w:sz w:val="22"/>
+          <w:szCs w:val="22"/>
+        </w:rPr>
+        <w:t>inorder</w:t>
+      </w:r>
+      <w:proofErr w:type="spellEnd"/>
+      <w:r>
+        <w:rPr>
+          <w:rFonts w:ascii="Calibri" w:hAnsi="Calibri" w:cs="Calibri"/>
+          <w:color w:val="000000" w:themeColor="text1"/>
+          <w:sz w:val="22"/>
+          <w:szCs w:val="22"/>
+        </w:rPr>
+        <w:t xml:space="preserve">, and </w:t>
+      </w:r>
+      <w:proofErr w:type="spellStart"/>
+      <w:r>
+        <w:rPr>
+          <w:rFonts w:ascii="Calibri" w:hAnsi="Calibri" w:cs="Calibri"/>
+          <w:color w:val="000000" w:themeColor="text1"/>
+          <w:sz w:val="22"/>
+          <w:szCs w:val="22"/>
+        </w:rPr>
+        <w:t>postorder</w:t>
+      </w:r>
+      <w:proofErr w:type="spellEnd"/>
+      <w:r>
+        <w:rPr>
+          <w:rFonts w:ascii="Calibri" w:hAnsi="Calibri" w:cs="Calibri"/>
+          <w:color w:val="000000" w:themeColor="text1"/>
+          <w:sz w:val="22"/>
+          <w:szCs w:val="22"/>
+        </w:rPr>
+        <w:t xml:space="preserve"> traversals for this tree.</w:t>
       </w:r>
     </w:p>
     <w:p>
@@ -432,33 +472,15 @@
           <w:sz w:val="22"/>
           <w:szCs w:val="22"/>
         </w:rPr>
-        <w:t>Preorder</w:t>
-      </w:r>
-      <w:proofErr w:type="gramStart"/>
-      <w:r>
-        <w:rPr>
-          <w:rFonts w:ascii="Calibri" w:hAnsi="Calibri" w:cs="Calibri"/>
-          <w:sz w:val="22"/>
-          <w:szCs w:val="22"/>
-        </w:rPr>
-        <w:t xml:space="preserve">:  </w:t>
-      </w:r>
-      <w:r>
-        <w:rPr>
-          <w:rFonts w:ascii="Calibri" w:hAnsi="Calibri" w:cs="Calibri"/>
-          <w:sz w:val="22"/>
-          <w:szCs w:val="22"/>
-        </w:rPr>
-        <w:t>Q</w:t>
-      </w:r>
-      <w:proofErr w:type="gramEnd"/>
-      <w:r>
-        <w:rPr>
-          <w:rFonts w:ascii="Calibri" w:hAnsi="Calibri" w:cs="Calibri"/>
-          <w:sz w:val="22"/>
-          <w:szCs w:val="22"/>
-        </w:rPr>
-        <w:t xml:space="preserve"> D J F M T R</w:t>
+        <w:t xml:space="preserve">Preorder:  </w:t>
+      </w:r>
+      <w:r>
+        <w:rPr>
+          <w:rFonts w:ascii="Calibri" w:hAnsi="Calibri" w:cs="Calibri"/>
+          <w:sz w:val="22"/>
+          <w:szCs w:val="22"/>
+        </w:rPr>
+        <w:t>Q D J F M T R</w:t>
       </w:r>
     </w:p>
     <w:p>
@@ -487,13 +509,23 @@
           <w:szCs w:val="22"/>
         </w:rPr>
       </w:pPr>
-      <w:r>
-        <w:rPr>
-          <w:rFonts w:ascii="Calibri" w:hAnsi="Calibri" w:cs="Calibri"/>
-          <w:sz w:val="22"/>
-          <w:szCs w:val="22"/>
-        </w:rPr>
-        <w:t>Inorder:</w:t>
+      <w:proofErr w:type="spellStart"/>
+      <w:r>
+        <w:rPr>
+          <w:rFonts w:ascii="Calibri" w:hAnsi="Calibri" w:cs="Calibri"/>
+          <w:sz w:val="22"/>
+          <w:szCs w:val="22"/>
+        </w:rPr>
+        <w:t>Inorder</w:t>
+      </w:r>
+      <w:proofErr w:type="spellEnd"/>
+      <w:r>
+        <w:rPr>
+          <w:rFonts w:ascii="Calibri" w:hAnsi="Calibri" w:cs="Calibri"/>
+          <w:sz w:val="22"/>
+          <w:szCs w:val="22"/>
+        </w:rPr>
+        <w:t>:</w:t>
       </w:r>
       <w:r>
         <w:rPr>
@@ -530,13 +562,23 @@
           <w:szCs w:val="22"/>
         </w:rPr>
       </w:pPr>
-      <w:r>
-        <w:rPr>
-          <w:rFonts w:ascii="Calibri" w:hAnsi="Calibri" w:cs="Calibri"/>
-          <w:sz w:val="22"/>
-          <w:szCs w:val="22"/>
-        </w:rPr>
-        <w:t>Postorder:</w:t>
+      <w:proofErr w:type="spellStart"/>
+      <w:r>
+        <w:rPr>
+          <w:rFonts w:ascii="Calibri" w:hAnsi="Calibri" w:cs="Calibri"/>
+          <w:sz w:val="22"/>
+          <w:szCs w:val="22"/>
+        </w:rPr>
+        <w:t>Postorder</w:t>
+      </w:r>
+      <w:proofErr w:type="spellEnd"/>
+      <w:r>
+        <w:rPr>
+          <w:rFonts w:ascii="Calibri" w:hAnsi="Calibri" w:cs="Calibri"/>
+          <w:sz w:val="22"/>
+          <w:szCs w:val="22"/>
+        </w:rPr>
+        <w:t>:</w:t>
       </w:r>
       <w:r>
         <w:rPr>
@@ -1004,19 +1046,8 @@
           <w:szCs w:val="22"/>
         </w:rPr>
         <w:tab/>
-        <w:t xml:space="preserve">            / </w:t>
-      </w:r>
-      <w:proofErr w:type="gramStart"/>
-      <w:r>
-        <w:rPr>
-          <w:rFonts w:ascii="Calibri" w:hAnsi="Calibri" w:cs="Calibri"/>
-          <w:color w:val="000000" w:themeColor="text1"/>
-          <w:sz w:val="22"/>
-          <w:szCs w:val="22"/>
-        </w:rPr>
-        <w:t xml:space="preserve">                           /      \</w:t>
-      </w:r>
-      <w:proofErr w:type="gramEnd"/>
+        <w:t xml:space="preserve">            /                            /      \</w:t>
+      </w:r>
     </w:p>
     <w:p>
       <w:pPr>
@@ -1093,7 +1124,25 @@
           <w:szCs w:val="22"/>
         </w:rPr>
         <w:tab/>
-        <w:t xml:space="preserve">                          \</w:t>
+        <w:t xml:space="preserve">                 </w:t>
+      </w:r>
+      <w:r>
+        <w:rPr>
+          <w:rFonts w:ascii="Calibri" w:hAnsi="Calibri" w:cs="Calibri"/>
+          <w:color w:val="000000" w:themeColor="text1"/>
+          <w:sz w:val="22"/>
+          <w:szCs w:val="22"/>
+        </w:rPr>
+        <w:t xml:space="preserve">   /</w:t>
+      </w:r>
+      <w:r>
+        <w:rPr>
+          <w:rFonts w:ascii="Calibri" w:hAnsi="Calibri" w:cs="Calibri"/>
+          <w:color w:val="000000" w:themeColor="text1"/>
+          <w:sz w:val="22"/>
+          <w:szCs w:val="22"/>
+        </w:rPr>
+        <w:t xml:space="preserve">       \</w:t>
       </w:r>
     </w:p>
     <w:p>
@@ -1158,7 +1207,15 @@
           <w:sz w:val="22"/>
           <w:szCs w:val="22"/>
         </w:rPr>
-        <w:tab/>
+        <w:t xml:space="preserve">  68         </w:t>
+      </w:r>
+      <w:r>
+        <w:rPr>
+          <w:rFonts w:ascii="Calibri" w:hAnsi="Calibri" w:cs="Calibri"/>
+          <w:color w:val="000000" w:themeColor="text1"/>
+          <w:sz w:val="22"/>
+          <w:szCs w:val="22"/>
+        </w:rPr>
         <w:t xml:space="preserve">75 </w:t>
       </w:r>
     </w:p>
@@ -1300,11 +1357,36 @@
         <w:spacing w:after="240" w:line="312" w:lineRule="auto"/>
       </w:pPr>
       <w:r>
-        <w:br w:type="page"/>
+        <w:t>40,  5,  31,  27,  85,  60,  44,  71,  68,  75</w:t>
       </w:r>
     </w:p>
     <w:p>
       <w:pPr>
+        <w:spacing w:after="240" w:line="312" w:lineRule="auto"/>
+      </w:pPr>
+    </w:p>
+    <w:p>
+      <w:pPr>
+        <w:spacing w:after="240" w:line="312" w:lineRule="auto"/>
+      </w:pPr>
+    </w:p>
+    <w:p>
+      <w:pPr>
+        <w:spacing w:after="240" w:line="312" w:lineRule="auto"/>
+      </w:pPr>
+    </w:p>
+    <w:p>
+      <w:pPr>
+        <w:spacing w:after="240" w:line="312" w:lineRule="auto"/>
+      </w:pPr>
+    </w:p>
+    <w:p>
+      <w:pPr>
+        <w:spacing w:after="240" w:line="312" w:lineRule="auto"/>
+      </w:pPr>
+    </w:p>
+    <w:p>
+      <w:pPr>
         <w:pStyle w:val="Heading1"/>
         <w:rPr>
           <w:rFonts w:ascii="Courier New" w:hAnsi="Courier New" w:cs="Courier New"/>
@@ -1336,8 +1418,16 @@
         <w:rPr>
           <w:rFonts w:ascii="Courier New" w:hAnsi="Courier New" w:cs="Courier New"/>
         </w:rPr>
-        <w:t>class IntBTNode</w:t>
-      </w:r>
+        <w:t xml:space="preserve">class </w:t>
+      </w:r>
+      <w:proofErr w:type="spellStart"/>
+      <w:r>
+        <w:rPr>
+          <w:rFonts w:ascii="Courier New" w:hAnsi="Courier New" w:cs="Courier New"/>
+        </w:rPr>
+        <w:t>IntBTNode</w:t>
+      </w:r>
+      <w:proofErr w:type="spellEnd"/>
     </w:p>
     <w:p>
       <w:pPr>
@@ -1391,7 +1481,47 @@
           <w:sz w:val="22"/>
           <w:szCs w:val="22"/>
         </w:rPr>
-        <w:t>.   Add a main method to this class that will create the small binary tree below (note that it is not a binary search tree, and that’s OK), and print the preorder, inorder, and postorder traversals of this tree.</w:t>
+        <w:t xml:space="preserve">.   Add a main method to this class that will create the small binary tree below (note that it is not a binary search tree, and that’s OK), and print the preorder, </w:t>
+      </w:r>
+      <w:proofErr w:type="spellStart"/>
+      <w:r>
+        <w:rPr>
+          <w:rFonts w:ascii="Calibri" w:hAnsi="Calibri" w:cs="Calibri"/>
+          <w:color w:val="000000" w:themeColor="text1"/>
+          <w:sz w:val="22"/>
+          <w:szCs w:val="22"/>
+        </w:rPr>
+        <w:t>inorder</w:t>
+      </w:r>
+      <w:proofErr w:type="spellEnd"/>
+      <w:r>
+        <w:rPr>
+          <w:rFonts w:ascii="Calibri" w:hAnsi="Calibri" w:cs="Calibri"/>
+          <w:color w:val="000000" w:themeColor="text1"/>
+          <w:sz w:val="22"/>
+          <w:szCs w:val="22"/>
+        </w:rPr>
+        <w:t xml:space="preserve">, and </w:t>
+      </w:r>
+      <w:proofErr w:type="spellStart"/>
+      <w:r>
+        <w:rPr>
+          <w:rFonts w:ascii="Calibri" w:hAnsi="Calibri" w:cs="Calibri"/>
+          <w:color w:val="000000" w:themeColor="text1"/>
+          <w:sz w:val="22"/>
+          <w:szCs w:val="22"/>
+        </w:rPr>
+        <w:t>postorder</w:t>
+      </w:r>
+      <w:proofErr w:type="spellEnd"/>
+      <w:r>
+        <w:rPr>
+          <w:rFonts w:ascii="Calibri" w:hAnsi="Calibri" w:cs="Calibri"/>
+          <w:color w:val="000000" w:themeColor="text1"/>
+          <w:sz w:val="22"/>
+          <w:szCs w:val="22"/>
+        </w:rPr>
+        <w:t xml:space="preserve"> traversals of this tree.</w:t>
       </w:r>
       <w:r>
         <w:rPr>
@@ -1601,7 +1731,27 @@
           <w:sz w:val="16"/>
           <w:szCs w:val="16"/>
         </w:rPr>
-        <w:t>public class IntBTNode {</w:t>
+        <w:t xml:space="preserve">public class </w:t>
+      </w:r>
+      <w:proofErr w:type="spellStart"/>
+      <w:r>
+        <w:rPr>
+          <w:rFonts w:ascii="Consolas" w:hAnsi="Consolas" w:cs="Calibri"/>
+          <w:color w:val="000000" w:themeColor="text1"/>
+          <w:sz w:val="16"/>
+          <w:szCs w:val="16"/>
+        </w:rPr>
+        <w:t>IntBTNode</w:t>
+      </w:r>
+      <w:proofErr w:type="spellEnd"/>
+      <w:r>
+        <w:rPr>
+          <w:rFonts w:ascii="Consolas" w:hAnsi="Consolas" w:cs="Calibri"/>
+          <w:color w:val="000000" w:themeColor="text1"/>
+          <w:sz w:val="16"/>
+          <w:szCs w:val="16"/>
+        </w:rPr>
+        <w:t xml:space="preserve"> {</w:t>
       </w:r>
     </w:p>
     <w:p>
@@ -1641,7 +1791,27 @@
           <w:szCs w:val="16"/>
         </w:rPr>
         <w:tab/>
-        <w:t>private IntBTNode left;</w:t>
+        <w:t xml:space="preserve">private </w:t>
+      </w:r>
+      <w:proofErr w:type="spellStart"/>
+      <w:r>
+        <w:rPr>
+          <w:rFonts w:ascii="Consolas" w:hAnsi="Consolas" w:cs="Calibri"/>
+          <w:color w:val="000000" w:themeColor="text1"/>
+          <w:sz w:val="16"/>
+          <w:szCs w:val="16"/>
+        </w:rPr>
+        <w:t>IntBTNode</w:t>
+      </w:r>
+      <w:proofErr w:type="spellEnd"/>
+      <w:r>
+        <w:rPr>
+          <w:rFonts w:ascii="Consolas" w:hAnsi="Consolas" w:cs="Calibri"/>
+          <w:color w:val="000000" w:themeColor="text1"/>
+          <w:sz w:val="16"/>
+          <w:szCs w:val="16"/>
+        </w:rPr>
+        <w:t xml:space="preserve"> left;</w:t>
       </w:r>
     </w:p>
     <w:p>
@@ -1661,7 +1831,27 @@
           <w:szCs w:val="16"/>
         </w:rPr>
         <w:tab/>
-        <w:t>private IntBTNode right;</w:t>
+        <w:t xml:space="preserve">private </w:t>
+      </w:r>
+      <w:proofErr w:type="spellStart"/>
+      <w:r>
+        <w:rPr>
+          <w:rFonts w:ascii="Consolas" w:hAnsi="Consolas" w:cs="Calibri"/>
+          <w:color w:val="000000" w:themeColor="text1"/>
+          <w:sz w:val="16"/>
+          <w:szCs w:val="16"/>
+        </w:rPr>
+        <w:t>IntBTNode</w:t>
+      </w:r>
+      <w:proofErr w:type="spellEnd"/>
+      <w:r>
+        <w:rPr>
+          <w:rFonts w:ascii="Consolas" w:hAnsi="Consolas" w:cs="Calibri"/>
+          <w:color w:val="000000" w:themeColor="text1"/>
+          <w:sz w:val="16"/>
+          <w:szCs w:val="16"/>
+        </w:rPr>
+        <w:t xml:space="preserve"> right;</w:t>
       </w:r>
     </w:p>
     <w:p>
@@ -1702,6 +1892,7 @@
         <w:tab/>
         <w:t xml:space="preserve">public </w:t>
       </w:r>
+      <w:proofErr w:type="spellStart"/>
       <w:proofErr w:type="gramStart"/>
       <w:r>
         <w:rPr>
@@ -1710,7 +1901,17 @@
           <w:sz w:val="16"/>
           <w:szCs w:val="16"/>
         </w:rPr>
-        <w:t>IntBTNode( int</w:t>
+        <w:t>IntBTNode</w:t>
+      </w:r>
+      <w:proofErr w:type="spellEnd"/>
+      <w:r>
+        <w:rPr>
+          <w:rFonts w:ascii="Consolas" w:hAnsi="Consolas" w:cs="Calibri"/>
+          <w:color w:val="000000" w:themeColor="text1"/>
+          <w:sz w:val="16"/>
+          <w:szCs w:val="16"/>
+        </w:rPr>
+        <w:t>( int</w:t>
       </w:r>
       <w:proofErr w:type="gramEnd"/>
       <w:r>
@@ -1720,7 +1921,47 @@
           <w:sz w:val="16"/>
           <w:szCs w:val="16"/>
         </w:rPr>
-        <w:t xml:space="preserve"> data, IntBTNode left, IntBTNode right ) {</w:t>
+        <w:t xml:space="preserve"> data, </w:t>
+      </w:r>
+      <w:proofErr w:type="spellStart"/>
+      <w:r>
+        <w:rPr>
+          <w:rFonts w:ascii="Consolas" w:hAnsi="Consolas" w:cs="Calibri"/>
+          <w:color w:val="000000" w:themeColor="text1"/>
+          <w:sz w:val="16"/>
+          <w:szCs w:val="16"/>
+        </w:rPr>
+        <w:t>IntBTNode</w:t>
+      </w:r>
+      <w:proofErr w:type="spellEnd"/>
+      <w:r>
+        <w:rPr>
+          <w:rFonts w:ascii="Consolas" w:hAnsi="Consolas" w:cs="Calibri"/>
+          <w:color w:val="000000" w:themeColor="text1"/>
+          <w:sz w:val="16"/>
+          <w:szCs w:val="16"/>
+        </w:rPr>
+        <w:t xml:space="preserve"> left, </w:t>
+      </w:r>
+      <w:proofErr w:type="spellStart"/>
+      <w:r>
+        <w:rPr>
+          <w:rFonts w:ascii="Consolas" w:hAnsi="Consolas" w:cs="Calibri"/>
+          <w:color w:val="000000" w:themeColor="text1"/>
+          <w:sz w:val="16"/>
+          <w:szCs w:val="16"/>
+        </w:rPr>
+        <w:t>IntBTNode</w:t>
+      </w:r>
+      <w:proofErr w:type="spellEnd"/>
+      <w:r>
+        <w:rPr>
+          <w:rFonts w:ascii="Consolas" w:hAnsi="Consolas" w:cs="Calibri"/>
+          <w:color w:val="000000" w:themeColor="text1"/>
+          <w:sz w:val="16"/>
+          <w:szCs w:val="16"/>
+        </w:rPr>
+        <w:t xml:space="preserve"> right ) {</w:t>
       </w:r>
     </w:p>
     <w:p>
@@ -1749,7 +1990,26 @@
           <w:szCs w:val="16"/>
         </w:rPr>
         <w:tab/>
-        <w:t>this.data = data;</w:t>
+      </w:r>
+      <w:proofErr w:type="spellStart"/>
+      <w:r>
+        <w:rPr>
+          <w:rFonts w:ascii="Consolas" w:hAnsi="Consolas" w:cs="Calibri"/>
+          <w:color w:val="000000" w:themeColor="text1"/>
+          <w:sz w:val="16"/>
+          <w:szCs w:val="16"/>
+        </w:rPr>
+        <w:t>this.data</w:t>
+      </w:r>
+      <w:proofErr w:type="spellEnd"/>
+      <w:r>
+        <w:rPr>
+          <w:rFonts w:ascii="Consolas" w:hAnsi="Consolas" w:cs="Calibri"/>
+          <w:color w:val="000000" w:themeColor="text1"/>
+          <w:sz w:val="16"/>
+          <w:szCs w:val="16"/>
+        </w:rPr>
+        <w:t xml:space="preserve"> = data;</w:t>
       </w:r>
     </w:p>
     <w:p>
@@ -1779,6 +2039,7 @@
         </w:rPr>
         <w:tab/>
       </w:r>
+      <w:proofErr w:type="spellStart"/>
       <w:proofErr w:type="gramStart"/>
       <w:r>
         <w:rPr>
@@ -1789,6 +2050,7 @@
         </w:rPr>
         <w:t>this.left</w:t>
       </w:r>
+      <w:proofErr w:type="spellEnd"/>
       <w:proofErr w:type="gramEnd"/>
       <w:r>
         <w:rPr>
@@ -1827,6 +2089,7 @@
         </w:rPr>
         <w:tab/>
       </w:r>
+      <w:proofErr w:type="spellStart"/>
       <w:proofErr w:type="gramStart"/>
       <w:r>
         <w:rPr>
@@ -1837,6 +2100,7 @@
         </w:rPr>
         <w:t>this.right</w:t>
       </w:r>
+      <w:proofErr w:type="spellEnd"/>
       <w:proofErr w:type="gramEnd"/>
       <w:r>
         <w:rPr>
@@ -1906,6 +2170,7 @@
         <w:tab/>
         <w:t xml:space="preserve">public int </w:t>
       </w:r>
+      <w:proofErr w:type="spellStart"/>
       <w:proofErr w:type="gramStart"/>
       <w:r>
         <w:rPr>
@@ -1914,7 +2179,17 @@
           <w:sz w:val="16"/>
           <w:szCs w:val="16"/>
         </w:rPr>
-        <w:t>getData(</w:t>
+        <w:t>getData</w:t>
+      </w:r>
+      <w:proofErr w:type="spellEnd"/>
+      <w:r>
+        <w:rPr>
+          <w:rFonts w:ascii="Consolas" w:hAnsi="Consolas" w:cs="Calibri"/>
+          <w:color w:val="000000" w:themeColor="text1"/>
+          <w:sz w:val="16"/>
+          <w:szCs w:val="16"/>
+        </w:rPr>
+        <w:t>(</w:t>
       </w:r>
       <w:proofErr w:type="gramEnd"/>
       <w:r>
@@ -1944,8 +2219,29 @@
           <w:szCs w:val="16"/>
         </w:rPr>
         <w:tab/>
-        <w:t xml:space="preserve">public IntBTNode </w:t>
-      </w:r>
+        <w:t xml:space="preserve">public </w:t>
+      </w:r>
+      <w:proofErr w:type="spellStart"/>
+      <w:r>
+        <w:rPr>
+          <w:rFonts w:ascii="Consolas" w:hAnsi="Consolas" w:cs="Calibri"/>
+          <w:color w:val="000000" w:themeColor="text1"/>
+          <w:sz w:val="16"/>
+          <w:szCs w:val="16"/>
+        </w:rPr>
+        <w:t>IntBTNode</w:t>
+      </w:r>
+      <w:proofErr w:type="spellEnd"/>
+      <w:r>
+        <w:rPr>
+          <w:rFonts w:ascii="Consolas" w:hAnsi="Consolas" w:cs="Calibri"/>
+          <w:color w:val="000000" w:themeColor="text1"/>
+          <w:sz w:val="16"/>
+          <w:szCs w:val="16"/>
+        </w:rPr>
+        <w:t xml:space="preserve"> </w:t>
+      </w:r>
+      <w:proofErr w:type="spellStart"/>
       <w:proofErr w:type="gramStart"/>
       <w:r>
         <w:rPr>
@@ -1954,7 +2250,17 @@
           <w:sz w:val="16"/>
           <w:szCs w:val="16"/>
         </w:rPr>
-        <w:t>getLeft(</w:t>
+        <w:t>getLeft</w:t>
+      </w:r>
+      <w:proofErr w:type="spellEnd"/>
+      <w:r>
+        <w:rPr>
+          <w:rFonts w:ascii="Consolas" w:hAnsi="Consolas" w:cs="Calibri"/>
+          <w:color w:val="000000" w:themeColor="text1"/>
+          <w:sz w:val="16"/>
+          <w:szCs w:val="16"/>
+        </w:rPr>
+        <w:t>(</w:t>
       </w:r>
       <w:proofErr w:type="gramEnd"/>
       <w:r>
@@ -1984,8 +2290,29 @@
           <w:szCs w:val="16"/>
         </w:rPr>
         <w:tab/>
-        <w:t xml:space="preserve">public IntBTNode </w:t>
-      </w:r>
+        <w:t xml:space="preserve">public </w:t>
+      </w:r>
+      <w:proofErr w:type="spellStart"/>
+      <w:r>
+        <w:rPr>
+          <w:rFonts w:ascii="Consolas" w:hAnsi="Consolas" w:cs="Calibri"/>
+          <w:color w:val="000000" w:themeColor="text1"/>
+          <w:sz w:val="16"/>
+          <w:szCs w:val="16"/>
+        </w:rPr>
+        <w:t>IntBTNode</w:t>
+      </w:r>
+      <w:proofErr w:type="spellEnd"/>
+      <w:r>
+        <w:rPr>
+          <w:rFonts w:ascii="Consolas" w:hAnsi="Consolas" w:cs="Calibri"/>
+          <w:color w:val="000000" w:themeColor="text1"/>
+          <w:sz w:val="16"/>
+          <w:szCs w:val="16"/>
+        </w:rPr>
+        <w:t xml:space="preserve"> </w:t>
+      </w:r>
+      <w:proofErr w:type="spellStart"/>
       <w:proofErr w:type="gramStart"/>
       <w:r>
         <w:rPr>
@@ -1994,7 +2321,17 @@
           <w:sz w:val="16"/>
           <w:szCs w:val="16"/>
         </w:rPr>
-        <w:t>getRight(</w:t>
+        <w:t>getRight</w:t>
+      </w:r>
+      <w:proofErr w:type="spellEnd"/>
+      <w:r>
+        <w:rPr>
+          <w:rFonts w:ascii="Consolas" w:hAnsi="Consolas" w:cs="Calibri"/>
+          <w:color w:val="000000" w:themeColor="text1"/>
+          <w:sz w:val="16"/>
+          <w:szCs w:val="16"/>
+        </w:rPr>
+        <w:t>(</w:t>
       </w:r>
       <w:proofErr w:type="gramEnd"/>
       <w:r>
@@ -2045,6 +2382,7 @@
         <w:tab/>
         <w:t xml:space="preserve">public void </w:t>
       </w:r>
+      <w:proofErr w:type="spellStart"/>
       <w:proofErr w:type="gramStart"/>
       <w:r>
         <w:rPr>
@@ -2053,7 +2391,17 @@
           <w:sz w:val="16"/>
           <w:szCs w:val="16"/>
         </w:rPr>
-        <w:t>setData( int</w:t>
+        <w:t>setData</w:t>
+      </w:r>
+      <w:proofErr w:type="spellEnd"/>
+      <w:r>
+        <w:rPr>
+          <w:rFonts w:ascii="Consolas" w:hAnsi="Consolas" w:cs="Calibri"/>
+          <w:color w:val="000000" w:themeColor="text1"/>
+          <w:sz w:val="16"/>
+          <w:szCs w:val="16"/>
+        </w:rPr>
+        <w:t>( int</w:t>
       </w:r>
       <w:proofErr w:type="gramEnd"/>
       <w:r>
@@ -2063,7 +2411,27 @@
           <w:sz w:val="16"/>
           <w:szCs w:val="16"/>
         </w:rPr>
-        <w:t xml:space="preserve"> data ) { this.data = data; }</w:t>
+        <w:t xml:space="preserve"> data ) { </w:t>
+      </w:r>
+      <w:proofErr w:type="spellStart"/>
+      <w:r>
+        <w:rPr>
+          <w:rFonts w:ascii="Consolas" w:hAnsi="Consolas" w:cs="Calibri"/>
+          <w:color w:val="000000" w:themeColor="text1"/>
+          <w:sz w:val="16"/>
+          <w:szCs w:val="16"/>
+        </w:rPr>
+        <w:t>this.data</w:t>
+      </w:r>
+      <w:proofErr w:type="spellEnd"/>
+      <w:r>
+        <w:rPr>
+          <w:rFonts w:ascii="Consolas" w:hAnsi="Consolas" w:cs="Calibri"/>
+          <w:color w:val="000000" w:themeColor="text1"/>
+          <w:sz w:val="16"/>
+          <w:szCs w:val="16"/>
+        </w:rPr>
+        <w:t xml:space="preserve"> = data; }</w:t>
       </w:r>
     </w:p>
     <w:p>
@@ -2085,6 +2453,7 @@
         <w:tab/>
         <w:t xml:space="preserve">public void </w:t>
       </w:r>
+      <w:proofErr w:type="spellStart"/>
       <w:proofErr w:type="gramStart"/>
       <w:r>
         <w:rPr>
@@ -2093,8 +2462,29 @@
           <w:sz w:val="16"/>
           <w:szCs w:val="16"/>
         </w:rPr>
-        <w:t>setLeft( IntBTNode</w:t>
-      </w:r>
+        <w:t>setLeft</w:t>
+      </w:r>
+      <w:proofErr w:type="spellEnd"/>
+      <w:r>
+        <w:rPr>
+          <w:rFonts w:ascii="Consolas" w:hAnsi="Consolas" w:cs="Calibri"/>
+          <w:color w:val="000000" w:themeColor="text1"/>
+          <w:sz w:val="16"/>
+          <w:szCs w:val="16"/>
+        </w:rPr>
+        <w:t xml:space="preserve">( </w:t>
+      </w:r>
+      <w:proofErr w:type="spellStart"/>
+      <w:r>
+        <w:rPr>
+          <w:rFonts w:ascii="Consolas" w:hAnsi="Consolas" w:cs="Calibri"/>
+          <w:color w:val="000000" w:themeColor="text1"/>
+          <w:sz w:val="16"/>
+          <w:szCs w:val="16"/>
+        </w:rPr>
+        <w:t>IntBTNode</w:t>
+      </w:r>
+      <w:proofErr w:type="spellEnd"/>
       <w:proofErr w:type="gramEnd"/>
       <w:r>
         <w:rPr>
@@ -2103,7 +2493,27 @@
           <w:sz w:val="16"/>
           <w:szCs w:val="16"/>
         </w:rPr>
-        <w:t xml:space="preserve"> left ) { this.left = left; }</w:t>
+        <w:t xml:space="preserve"> left ) { </w:t>
+      </w:r>
+      <w:proofErr w:type="spellStart"/>
+      <w:r>
+        <w:rPr>
+          <w:rFonts w:ascii="Consolas" w:hAnsi="Consolas" w:cs="Calibri"/>
+          <w:color w:val="000000" w:themeColor="text1"/>
+          <w:sz w:val="16"/>
+          <w:szCs w:val="16"/>
+        </w:rPr>
+        <w:t>this.left</w:t>
+      </w:r>
+      <w:proofErr w:type="spellEnd"/>
+      <w:r>
+        <w:rPr>
+          <w:rFonts w:ascii="Consolas" w:hAnsi="Consolas" w:cs="Calibri"/>
+          <w:color w:val="000000" w:themeColor="text1"/>
+          <w:sz w:val="16"/>
+          <w:szCs w:val="16"/>
+        </w:rPr>
+        <w:t xml:space="preserve"> = left; }</w:t>
       </w:r>
     </w:p>
     <w:p>
@@ -2125,6 +2535,7 @@
         <w:tab/>
         <w:t xml:space="preserve">public void </w:t>
       </w:r>
+      <w:proofErr w:type="spellStart"/>
       <w:proofErr w:type="gramStart"/>
       <w:r>
         <w:rPr>
@@ -2133,8 +2544,29 @@
           <w:sz w:val="16"/>
           <w:szCs w:val="16"/>
         </w:rPr>
-        <w:t>setRight( IntBTNode</w:t>
-      </w:r>
+        <w:t>setRight</w:t>
+      </w:r>
+      <w:proofErr w:type="spellEnd"/>
+      <w:r>
+        <w:rPr>
+          <w:rFonts w:ascii="Consolas" w:hAnsi="Consolas" w:cs="Calibri"/>
+          <w:color w:val="000000" w:themeColor="text1"/>
+          <w:sz w:val="16"/>
+          <w:szCs w:val="16"/>
+        </w:rPr>
+        <w:t xml:space="preserve">( </w:t>
+      </w:r>
+      <w:proofErr w:type="spellStart"/>
+      <w:r>
+        <w:rPr>
+          <w:rFonts w:ascii="Consolas" w:hAnsi="Consolas" w:cs="Calibri"/>
+          <w:color w:val="000000" w:themeColor="text1"/>
+          <w:sz w:val="16"/>
+          <w:szCs w:val="16"/>
+        </w:rPr>
+        <w:t>IntBTNode</w:t>
+      </w:r>
+      <w:proofErr w:type="spellEnd"/>
       <w:proofErr w:type="gramEnd"/>
       <w:r>
         <w:rPr>
@@ -2143,7 +2575,27 @@
           <w:sz w:val="16"/>
           <w:szCs w:val="16"/>
         </w:rPr>
-        <w:t xml:space="preserve"> right ) { this.right = right; }</w:t>
+        <w:t xml:space="preserve"> right ) { </w:t>
+      </w:r>
+      <w:proofErr w:type="spellStart"/>
+      <w:r>
+        <w:rPr>
+          <w:rFonts w:ascii="Consolas" w:hAnsi="Consolas" w:cs="Calibri"/>
+          <w:color w:val="000000" w:themeColor="text1"/>
+          <w:sz w:val="16"/>
+          <w:szCs w:val="16"/>
+        </w:rPr>
+        <w:t>this.right</w:t>
+      </w:r>
+      <w:proofErr w:type="spellEnd"/>
+      <w:r>
+        <w:rPr>
+          <w:rFonts w:ascii="Consolas" w:hAnsi="Consolas" w:cs="Calibri"/>
+          <w:color w:val="000000" w:themeColor="text1"/>
+          <w:sz w:val="16"/>
+          <w:szCs w:val="16"/>
+        </w:rPr>
+        <w:t xml:space="preserve"> = right; }</w:t>
       </w:r>
     </w:p>
     <w:p>
@@ -2182,8 +2634,29 @@
           <w:szCs w:val="16"/>
         </w:rPr>
         <w:tab/>
-        <w:t xml:space="preserve">public boolean </w:t>
-      </w:r>
+        <w:t xml:space="preserve">public </w:t>
+      </w:r>
+      <w:proofErr w:type="spellStart"/>
+      <w:r>
+        <w:rPr>
+          <w:rFonts w:ascii="Consolas" w:hAnsi="Consolas" w:cs="Calibri"/>
+          <w:color w:val="000000" w:themeColor="text1"/>
+          <w:sz w:val="16"/>
+          <w:szCs w:val="16"/>
+        </w:rPr>
+        <w:t>boolean</w:t>
+      </w:r>
+      <w:proofErr w:type="spellEnd"/>
+      <w:r>
+        <w:rPr>
+          <w:rFonts w:ascii="Consolas" w:hAnsi="Consolas" w:cs="Calibri"/>
+          <w:color w:val="000000" w:themeColor="text1"/>
+          <w:sz w:val="16"/>
+          <w:szCs w:val="16"/>
+        </w:rPr>
+        <w:t xml:space="preserve"> </w:t>
+      </w:r>
+      <w:proofErr w:type="spellStart"/>
       <w:proofErr w:type="gramStart"/>
       <w:r>
         <w:rPr>
@@ -2192,7 +2665,17 @@
           <w:sz w:val="16"/>
           <w:szCs w:val="16"/>
         </w:rPr>
-        <w:t>isLeaf(</w:t>
+        <w:t>isLeaf</w:t>
+      </w:r>
+      <w:proofErr w:type="spellEnd"/>
+      <w:r>
+        <w:rPr>
+          <w:rFonts w:ascii="Consolas" w:hAnsi="Consolas" w:cs="Calibri"/>
+          <w:color w:val="000000" w:themeColor="text1"/>
+          <w:sz w:val="16"/>
+          <w:szCs w:val="16"/>
+        </w:rPr>
+        <w:t>(</w:t>
       </w:r>
       <w:proofErr w:type="gramEnd"/>
       <w:r>
@@ -2350,8 +2833,18 @@
           <w:szCs w:val="16"/>
         </w:rPr>
         <w:tab/>
+      </w:r>
+      <w:proofErr w:type="spellStart"/>
+      <w:r>
+        <w:rPr>
+          <w:rFonts w:ascii="Consolas" w:hAnsi="Consolas" w:cs="Calibri"/>
+          <w:color w:val="000000" w:themeColor="text1"/>
+          <w:sz w:val="16"/>
+          <w:szCs w:val="16"/>
+        </w:rPr>
         <w:t>System.out.print</w:t>
       </w:r>
+      <w:proofErr w:type="spellEnd"/>
       <w:proofErr w:type="gramStart"/>
       <w:r>
         <w:rPr>
@@ -2360,8 +2853,19 @@
           <w:sz w:val="16"/>
           <w:szCs w:val="16"/>
         </w:rPr>
-        <w:t>( getData</w:t>
-      </w:r>
+        <w:t xml:space="preserve">( </w:t>
+      </w:r>
+      <w:proofErr w:type="spellStart"/>
+      <w:r>
+        <w:rPr>
+          <w:rFonts w:ascii="Consolas" w:hAnsi="Consolas" w:cs="Calibri"/>
+          <w:color w:val="000000" w:themeColor="text1"/>
+          <w:sz w:val="16"/>
+          <w:szCs w:val="16"/>
+        </w:rPr>
+        <w:t>getData</w:t>
+      </w:r>
+      <w:proofErr w:type="spellEnd"/>
       <w:proofErr w:type="gramEnd"/>
       <w:r>
         <w:rPr>
@@ -2409,8 +2913,19 @@
           <w:sz w:val="16"/>
           <w:szCs w:val="16"/>
         </w:rPr>
-        <w:t>( getLeft</w:t>
-      </w:r>
+        <w:t xml:space="preserve">( </w:t>
+      </w:r>
+      <w:proofErr w:type="spellStart"/>
+      <w:r>
+        <w:rPr>
+          <w:rFonts w:ascii="Consolas" w:hAnsi="Consolas" w:cs="Calibri"/>
+          <w:color w:val="000000" w:themeColor="text1"/>
+          <w:sz w:val="16"/>
+          <w:szCs w:val="16"/>
+        </w:rPr>
+        <w:t>getLeft</w:t>
+      </w:r>
+      <w:proofErr w:type="spellEnd"/>
       <w:proofErr w:type="gramEnd"/>
       <w:r>
         <w:rPr>
@@ -2457,7 +2972,26 @@
           <w:szCs w:val="16"/>
         </w:rPr>
         <w:tab/>
-        <w:t>getLeft(</w:t>
+      </w:r>
+      <w:proofErr w:type="spellStart"/>
+      <w:r>
+        <w:rPr>
+          <w:rFonts w:ascii="Consolas" w:hAnsi="Consolas" w:cs="Calibri"/>
+          <w:color w:val="000000" w:themeColor="text1"/>
+          <w:sz w:val="16"/>
+          <w:szCs w:val="16"/>
+        </w:rPr>
+        <w:t>getLeft</w:t>
+      </w:r>
+      <w:proofErr w:type="spellEnd"/>
+      <w:r>
+        <w:rPr>
+          <w:rFonts w:ascii="Consolas" w:hAnsi="Consolas" w:cs="Calibri"/>
+          <w:color w:val="000000" w:themeColor="text1"/>
+          <w:sz w:val="16"/>
+          <w:szCs w:val="16"/>
+        </w:rPr>
+        <w:t>(</w:t>
       </w:r>
       <w:proofErr w:type="gramStart"/>
       <w:r>
@@ -2545,8 +3079,19 @@
           <w:sz w:val="16"/>
           <w:szCs w:val="16"/>
         </w:rPr>
-        <w:t>( getRight</w:t>
-      </w:r>
+        <w:t xml:space="preserve">( </w:t>
+      </w:r>
+      <w:proofErr w:type="spellStart"/>
+      <w:r>
+        <w:rPr>
+          <w:rFonts w:ascii="Consolas" w:hAnsi="Consolas" w:cs="Calibri"/>
+          <w:color w:val="000000" w:themeColor="text1"/>
+          <w:sz w:val="16"/>
+          <w:szCs w:val="16"/>
+        </w:rPr>
+        <w:t>getRight</w:t>
+      </w:r>
+      <w:proofErr w:type="spellEnd"/>
       <w:proofErr w:type="gramEnd"/>
       <w:r>
         <w:rPr>
@@ -2593,7 +3138,26 @@
           <w:szCs w:val="16"/>
         </w:rPr>
         <w:tab/>
-        <w:t>getRight(</w:t>
+      </w:r>
+      <w:proofErr w:type="spellStart"/>
+      <w:r>
+        <w:rPr>
+          <w:rFonts w:ascii="Consolas" w:hAnsi="Consolas" w:cs="Calibri"/>
+          <w:color w:val="000000" w:themeColor="text1"/>
+          <w:sz w:val="16"/>
+          <w:szCs w:val="16"/>
+        </w:rPr>
+        <w:t>getRight</w:t>
+      </w:r>
+      <w:proofErr w:type="spellEnd"/>
+      <w:r>
+        <w:rPr>
+          <w:rFonts w:ascii="Consolas" w:hAnsi="Consolas" w:cs="Calibri"/>
+          <w:color w:val="000000" w:themeColor="text1"/>
+          <w:sz w:val="16"/>
+          <w:szCs w:val="16"/>
+        </w:rPr>
+        <w:t>(</w:t>
       </w:r>
       <w:proofErr w:type="gramStart"/>
       <w:r>
@@ -2703,6 +3267,7 @@
         <w:tab/>
         <w:t xml:space="preserve">public void </w:t>
       </w:r>
+      <w:proofErr w:type="spellStart"/>
       <w:proofErr w:type="gramStart"/>
       <w:r>
         <w:rPr>
@@ -2711,7 +3276,17 @@
           <w:sz w:val="16"/>
           <w:szCs w:val="16"/>
         </w:rPr>
-        <w:t>inorder(</w:t>
+        <w:t>inorder</w:t>
+      </w:r>
+      <w:proofErr w:type="spellEnd"/>
+      <w:r>
+        <w:rPr>
+          <w:rFonts w:ascii="Consolas" w:hAnsi="Consolas" w:cs="Calibri"/>
+          <w:color w:val="000000" w:themeColor="text1"/>
+          <w:sz w:val="16"/>
+          <w:szCs w:val="16"/>
+        </w:rPr>
+        <w:t>(</w:t>
       </w:r>
       <w:proofErr w:type="gramEnd"/>
       <w:r>
@@ -2760,8 +3335,19 @@
           <w:sz w:val="16"/>
           <w:szCs w:val="16"/>
         </w:rPr>
-        <w:t>( getLeft</w:t>
-      </w:r>
+        <w:t xml:space="preserve">( </w:t>
+      </w:r>
+      <w:proofErr w:type="spellStart"/>
+      <w:r>
+        <w:rPr>
+          <w:rFonts w:ascii="Consolas" w:hAnsi="Consolas" w:cs="Calibri"/>
+          <w:color w:val="000000" w:themeColor="text1"/>
+          <w:sz w:val="16"/>
+          <w:szCs w:val="16"/>
+        </w:rPr>
+        <w:t>getLeft</w:t>
+      </w:r>
+      <w:proofErr w:type="spellEnd"/>
       <w:proofErr w:type="gramEnd"/>
       <w:r>
         <w:rPr>
@@ -2808,7 +3394,26 @@
           <w:szCs w:val="16"/>
         </w:rPr>
         <w:tab/>
-        <w:t>getLeft(</w:t>
+      </w:r>
+      <w:proofErr w:type="spellStart"/>
+      <w:r>
+        <w:rPr>
+          <w:rFonts w:ascii="Consolas" w:hAnsi="Consolas" w:cs="Calibri"/>
+          <w:color w:val="000000" w:themeColor="text1"/>
+          <w:sz w:val="16"/>
+          <w:szCs w:val="16"/>
+        </w:rPr>
+        <w:t>getLeft</w:t>
+      </w:r>
+      <w:proofErr w:type="spellEnd"/>
+      <w:r>
+        <w:rPr>
+          <w:rFonts w:ascii="Consolas" w:hAnsi="Consolas" w:cs="Calibri"/>
+          <w:color w:val="000000" w:themeColor="text1"/>
+          <w:sz w:val="16"/>
+          <w:szCs w:val="16"/>
+        </w:rPr>
+        <w:t>(</w:t>
       </w:r>
       <w:proofErr w:type="gramStart"/>
       <w:r>
@@ -2818,8 +3423,19 @@
           <w:sz w:val="16"/>
           <w:szCs w:val="16"/>
         </w:rPr>
-        <w:t>).inorder</w:t>
-      </w:r>
+        <w:t>).</w:t>
+      </w:r>
+      <w:proofErr w:type="spellStart"/>
+      <w:r>
+        <w:rPr>
+          <w:rFonts w:ascii="Consolas" w:hAnsi="Consolas" w:cs="Calibri"/>
+          <w:color w:val="000000" w:themeColor="text1"/>
+          <w:sz w:val="16"/>
+          <w:szCs w:val="16"/>
+        </w:rPr>
+        <w:t>inorder</w:t>
+      </w:r>
+      <w:proofErr w:type="spellEnd"/>
       <w:proofErr w:type="gramEnd"/>
       <w:r>
         <w:rPr>
@@ -2886,8 +3502,18 @@
           <w:szCs w:val="16"/>
         </w:rPr>
         <w:tab/>
+      </w:r>
+      <w:proofErr w:type="spellStart"/>
+      <w:r>
+        <w:rPr>
+          <w:rFonts w:ascii="Consolas" w:hAnsi="Consolas" w:cs="Calibri"/>
+          <w:color w:val="000000" w:themeColor="text1"/>
+          <w:sz w:val="16"/>
+          <w:szCs w:val="16"/>
+        </w:rPr>
         <w:t>System.out.print</w:t>
       </w:r>
+      <w:proofErr w:type="spellEnd"/>
       <w:proofErr w:type="gramStart"/>
       <w:r>
         <w:rPr>
@@ -2896,8 +3522,19 @@
           <w:sz w:val="16"/>
           <w:szCs w:val="16"/>
         </w:rPr>
-        <w:t>( getData</w:t>
-      </w:r>
+        <w:t xml:space="preserve">( </w:t>
+      </w:r>
+      <w:proofErr w:type="spellStart"/>
+      <w:r>
+        <w:rPr>
+          <w:rFonts w:ascii="Consolas" w:hAnsi="Consolas" w:cs="Calibri"/>
+          <w:color w:val="000000" w:themeColor="text1"/>
+          <w:sz w:val="16"/>
+          <w:szCs w:val="16"/>
+        </w:rPr>
+        <w:t>getData</w:t>
+      </w:r>
+      <w:proofErr w:type="spellEnd"/>
       <w:proofErr w:type="gramEnd"/>
       <w:r>
         <w:rPr>
@@ -2945,8 +3582,19 @@
           <w:sz w:val="16"/>
           <w:szCs w:val="16"/>
         </w:rPr>
-        <w:t>( getRight</w:t>
-      </w:r>
+        <w:t xml:space="preserve">( </w:t>
+      </w:r>
+      <w:proofErr w:type="spellStart"/>
+      <w:r>
+        <w:rPr>
+          <w:rFonts w:ascii="Consolas" w:hAnsi="Consolas" w:cs="Calibri"/>
+          <w:color w:val="000000" w:themeColor="text1"/>
+          <w:sz w:val="16"/>
+          <w:szCs w:val="16"/>
+        </w:rPr>
+        <w:t>getRight</w:t>
+      </w:r>
+      <w:proofErr w:type="spellEnd"/>
       <w:proofErr w:type="gramEnd"/>
       <w:r>
         <w:rPr>
@@ -2993,7 +3641,26 @@
           <w:szCs w:val="16"/>
         </w:rPr>
         <w:tab/>
-        <w:t>getRight(</w:t>
+      </w:r>
+      <w:proofErr w:type="spellStart"/>
+      <w:r>
+        <w:rPr>
+          <w:rFonts w:ascii="Consolas" w:hAnsi="Consolas" w:cs="Calibri"/>
+          <w:color w:val="000000" w:themeColor="text1"/>
+          <w:sz w:val="16"/>
+          <w:szCs w:val="16"/>
+        </w:rPr>
+        <w:t>getRight</w:t>
+      </w:r>
+      <w:proofErr w:type="spellEnd"/>
+      <w:r>
+        <w:rPr>
+          <w:rFonts w:ascii="Consolas" w:hAnsi="Consolas" w:cs="Calibri"/>
+          <w:color w:val="000000" w:themeColor="text1"/>
+          <w:sz w:val="16"/>
+          <w:szCs w:val="16"/>
+        </w:rPr>
+        <w:t>(</w:t>
       </w:r>
       <w:proofErr w:type="gramStart"/>
       <w:r>
@@ -3003,8 +3670,19 @@
           <w:sz w:val="16"/>
           <w:szCs w:val="16"/>
         </w:rPr>
-        <w:t>).inorder</w:t>
-      </w:r>
+        <w:t>).</w:t>
+      </w:r>
+      <w:proofErr w:type="spellStart"/>
+      <w:r>
+        <w:rPr>
+          <w:rFonts w:ascii="Consolas" w:hAnsi="Consolas" w:cs="Calibri"/>
+          <w:color w:val="000000" w:themeColor="text1"/>
+          <w:sz w:val="16"/>
+          <w:szCs w:val="16"/>
+        </w:rPr>
+        <w:t>inorder</w:t>
+      </w:r>
+      <w:proofErr w:type="spellEnd"/>
       <w:proofErr w:type="gramEnd"/>
       <w:r>
         <w:rPr>
@@ -3103,6 +3781,7 @@
         <w:tab/>
         <w:t xml:space="preserve">public void </w:t>
       </w:r>
+      <w:proofErr w:type="spellStart"/>
       <w:proofErr w:type="gramStart"/>
       <w:r>
         <w:rPr>
@@ -3111,7 +3790,17 @@
           <w:sz w:val="16"/>
           <w:szCs w:val="16"/>
         </w:rPr>
-        <w:t>postorder(</w:t>
+        <w:t>postorder</w:t>
+      </w:r>
+      <w:proofErr w:type="spellEnd"/>
+      <w:r>
+        <w:rPr>
+          <w:rFonts w:ascii="Consolas" w:hAnsi="Consolas" w:cs="Calibri"/>
+          <w:color w:val="000000" w:themeColor="text1"/>
+          <w:sz w:val="16"/>
+          <w:szCs w:val="16"/>
+        </w:rPr>
+        <w:t>(</w:t>
       </w:r>
       <w:proofErr w:type="gramEnd"/>
       <w:r>
@@ -3160,8 +3849,19 @@
           <w:sz w:val="16"/>
           <w:szCs w:val="16"/>
         </w:rPr>
-        <w:t>( getLeft</w:t>
-      </w:r>
+        <w:t xml:space="preserve">( </w:t>
+      </w:r>
+      <w:proofErr w:type="spellStart"/>
+      <w:r>
+        <w:rPr>
+          <w:rFonts w:ascii="Consolas" w:hAnsi="Consolas" w:cs="Calibri"/>
+          <w:color w:val="000000" w:themeColor="text1"/>
+          <w:sz w:val="16"/>
+          <w:szCs w:val="16"/>
+        </w:rPr>
+        <w:t>getLeft</w:t>
+      </w:r>
+      <w:proofErr w:type="spellEnd"/>
       <w:proofErr w:type="gramEnd"/>
       <w:r>
         <w:rPr>
@@ -3208,7 +3908,26 @@
           <w:szCs w:val="16"/>
         </w:rPr>
         <w:tab/>
-        <w:t>getLeft(</w:t>
+      </w:r>
+      <w:proofErr w:type="spellStart"/>
+      <w:r>
+        <w:rPr>
+          <w:rFonts w:ascii="Consolas" w:hAnsi="Consolas" w:cs="Calibri"/>
+          <w:color w:val="000000" w:themeColor="text1"/>
+          <w:sz w:val="16"/>
+          <w:szCs w:val="16"/>
+        </w:rPr>
+        <w:t>getLeft</w:t>
+      </w:r>
+      <w:proofErr w:type="spellEnd"/>
+      <w:r>
+        <w:rPr>
+          <w:rFonts w:ascii="Consolas" w:hAnsi="Consolas" w:cs="Calibri"/>
+          <w:color w:val="000000" w:themeColor="text1"/>
+          <w:sz w:val="16"/>
+          <w:szCs w:val="16"/>
+        </w:rPr>
+        <w:t>(</w:t>
       </w:r>
       <w:proofErr w:type="gramStart"/>
       <w:r>
@@ -3218,8 +3937,19 @@
           <w:sz w:val="16"/>
           <w:szCs w:val="16"/>
         </w:rPr>
-        <w:t>).postorder</w:t>
-      </w:r>
+        <w:t>).</w:t>
+      </w:r>
+      <w:proofErr w:type="spellStart"/>
+      <w:r>
+        <w:rPr>
+          <w:rFonts w:ascii="Consolas" w:hAnsi="Consolas" w:cs="Calibri"/>
+          <w:color w:val="000000" w:themeColor="text1"/>
+          <w:sz w:val="16"/>
+          <w:szCs w:val="16"/>
+        </w:rPr>
+        <w:t>postorder</w:t>
+      </w:r>
+      <w:proofErr w:type="spellEnd"/>
       <w:proofErr w:type="gramEnd"/>
       <w:r>
         <w:rPr>
@@ -3296,8 +4026,19 @@
           <w:sz w:val="16"/>
           <w:szCs w:val="16"/>
         </w:rPr>
-        <w:t>( getRight</w:t>
-      </w:r>
+        <w:t xml:space="preserve">( </w:t>
+      </w:r>
+      <w:proofErr w:type="spellStart"/>
+      <w:r>
+        <w:rPr>
+          <w:rFonts w:ascii="Consolas" w:hAnsi="Consolas" w:cs="Calibri"/>
+          <w:color w:val="000000" w:themeColor="text1"/>
+          <w:sz w:val="16"/>
+          <w:szCs w:val="16"/>
+        </w:rPr>
+        <w:t>getRight</w:t>
+      </w:r>
+      <w:proofErr w:type="spellEnd"/>
       <w:proofErr w:type="gramEnd"/>
       <w:r>
         <w:rPr>
@@ -3344,7 +4085,26 @@
           <w:szCs w:val="16"/>
         </w:rPr>
         <w:tab/>
-        <w:t>getRight(</w:t>
+      </w:r>
+      <w:proofErr w:type="spellStart"/>
+      <w:r>
+        <w:rPr>
+          <w:rFonts w:ascii="Consolas" w:hAnsi="Consolas" w:cs="Calibri"/>
+          <w:color w:val="000000" w:themeColor="text1"/>
+          <w:sz w:val="16"/>
+          <w:szCs w:val="16"/>
+        </w:rPr>
+        <w:t>getRight</w:t>
+      </w:r>
+      <w:proofErr w:type="spellEnd"/>
+      <w:r>
+        <w:rPr>
+          <w:rFonts w:ascii="Consolas" w:hAnsi="Consolas" w:cs="Calibri"/>
+          <w:color w:val="000000" w:themeColor="text1"/>
+          <w:sz w:val="16"/>
+          <w:szCs w:val="16"/>
+        </w:rPr>
+        <w:t>(</w:t>
       </w:r>
       <w:proofErr w:type="gramStart"/>
       <w:r>
@@ -3354,8 +4114,19 @@
           <w:sz w:val="16"/>
           <w:szCs w:val="16"/>
         </w:rPr>
-        <w:t>).postorder</w:t>
-      </w:r>
+        <w:t>).</w:t>
+      </w:r>
+      <w:proofErr w:type="spellStart"/>
+      <w:r>
+        <w:rPr>
+          <w:rFonts w:ascii="Consolas" w:hAnsi="Consolas" w:cs="Calibri"/>
+          <w:color w:val="000000" w:themeColor="text1"/>
+          <w:sz w:val="16"/>
+          <w:szCs w:val="16"/>
+        </w:rPr>
+        <w:t>postorder</w:t>
+      </w:r>
+      <w:proofErr w:type="spellEnd"/>
       <w:proofErr w:type="gramEnd"/>
       <w:r>
         <w:rPr>
@@ -3422,8 +4193,18 @@
           <w:szCs w:val="16"/>
         </w:rPr>
         <w:tab/>
+      </w:r>
+      <w:proofErr w:type="spellStart"/>
+      <w:r>
+        <w:rPr>
+          <w:rFonts w:ascii="Consolas" w:hAnsi="Consolas" w:cs="Calibri"/>
+          <w:color w:val="000000" w:themeColor="text1"/>
+          <w:sz w:val="16"/>
+          <w:szCs w:val="16"/>
+        </w:rPr>
         <w:t>System.out.print</w:t>
       </w:r>
+      <w:proofErr w:type="spellEnd"/>
       <w:proofErr w:type="gramStart"/>
       <w:r>
         <w:rPr>
@@ -3432,8 +4213,19 @@
           <w:sz w:val="16"/>
           <w:szCs w:val="16"/>
         </w:rPr>
-        <w:t>( getData</w:t>
-      </w:r>
+        <w:t xml:space="preserve">( </w:t>
+      </w:r>
+      <w:proofErr w:type="spellStart"/>
+      <w:r>
+        <w:rPr>
+          <w:rFonts w:ascii="Consolas" w:hAnsi="Consolas" w:cs="Calibri"/>
+          <w:color w:val="000000" w:themeColor="text1"/>
+          <w:sz w:val="16"/>
+          <w:szCs w:val="16"/>
+        </w:rPr>
+        <w:t>getData</w:t>
+      </w:r>
+      <w:proofErr w:type="spellEnd"/>
       <w:proofErr w:type="gramEnd"/>
       <w:r>
         <w:rPr>
@@ -11151,8 +11943,8 @@
     </inkml:brush>
   </inkml:definitions>
   <inkml:trace contextRef="#ctx0" brushRef="#br0">1450 2 24575,'76'-1'0,"79"2"0,-151 0 0,1-1 0,-1 0 0,1 1 0,-1 0 0,0 0 0,0 1 0,1-1 0,-1 1 0,0 0 0,0 0 0,0 0 0,-1 0 0,1 1 0,-1-1 0,1 1 0,-1 0 0,0 0 0,0 1 0,0-1 0,0 0 0,3 7 0,-2-2 0,-1 0 0,0 0 0,0 0 0,-1 1 0,0 0 0,0-1 0,-1 1 0,0 0 0,-1 15 0,0-9 0,-3 85 0,2-95 0,0-1 0,0 0 0,0 0 0,-1 1 0,0-1 0,0 0 0,0 0 0,0-1 0,0 1 0,-5 6 0,-35 34 0,29-31 0,-21 23 0,-78 72 0,43-54 0,67-53 0,0 0 0,0 1 0,0 0 0,0 0 0,0-1 0,0 1 0,1 0 0,-1 0 0,1 1 0,0-1 0,-1 0 0,1 0 0,0 1 0,0-1 0,1 1 0,-1-1 0,0 0 0,0 5 0,2-7 0,-1 1 0,0-1 0,1 0 0,-1 1 0,0-1 0,1 0 0,-1 1 0,0-1 0,1 0 0,-1 0 0,1 1 0,-1-1 0,1 0 0,-1 0 0,1 0 0,-1 0 0,1 0 0,-1 1 0,1-1 0,-1 0 0,1 0 0,-1 0 0,1 0 0,-1 0 0,1-1 0,-1 1 0,1 0 0,-1 0 0,1 0 0,23-6 0,-15 4 0,219-29 0,-153 24 0,32-3 0,-10 2 0,5-1 0,-91 9-341,-1-2 0,1 1-1,18-6 1,-17 4-6485</inkml:trace>
-  <inkml:trace contextRef="#ctx0" brushRef="#br0" timeOffset="2199.7">1044 865 24575,'-5'9'0,"0"1"0,-1-1 0,0 0 0,-1-1 0,0 1 0,0-2 0,-10 9 0,-8 4 0,-29 18 0,12-8 0,-74 45 0,101-64 0,0 2 0,1-1 0,-15 19 0,2-4 0,-128 131 0,81-93-1365,62-54-5461</inkml:trace>
-  <inkml:trace contextRef="#ctx0" brushRef="#br0" timeOffset="4716.4">216 1518 24575,'-11'11'0,"-1"-1"0,0 0 0,0-1 0,-1 0 0,-15 7 0,23-13 0,0 0 0,0 0 0,0 1 0,1 0 0,0 0 0,0 0 0,0 0 0,0 1 0,1 0 0,-1-1 0,-3 9 0,-3 6 0,-12 33 0,22-51 0,-10 26 0,2-1 0,-10 54 0,15-63 0,2 0 0,0-1 0,1 1 0,0 0 0,1 0 0,5 21 0,-5-34 0,0 1 0,1-1 0,0 1 0,0-1 0,0 0 0,1 0 0,-1 0 0,1 0 0,0 0 0,0-1 0,0 1 0,0-1 0,1 0 0,-1 0 0,1 0 0,0 0 0,0-1 0,0 1 0,0-1 0,1 0 0,-1 0 0,0-1 0,1 1 0,0-1 0,-1 0 0,1 0 0,5 0 0,-5 0 0,0-1 0,0 0 0,-1 0 0,1 0 0,0-1 0,0 1 0,0-1 0,-1 0 0,1-1 0,-1 1 0,1-1 0,-1 0 0,1 0 0,-1 0 0,0 0 0,0-1 0,0 0 0,0 0 0,0 0 0,-1 0 0,0-1 0,1 1 0,-1-1 0,0 0 0,-1 0 0,5-6 0,-7 9 0,0 0 0,1 0 0,-1 0 0,0 1 0,0-1 0,1 0 0,-1 0 0,0 0 0,0 0 0,0 1 0,0-1 0,0 0 0,0 0 0,0 0 0,-1 0 0,1 0 0,0 1 0,0-1 0,-1 0 0,1 0 0,0 0 0,-1 1 0,1-1 0,-1 0 0,1 1 0,-1-1 0,1 0 0,-2 0 0,-23-16 0,4 4 0,14 5 0,0-1 0,1 0 0,0-1 0,0 0 0,-8-20 0,-4-7 0,15 33-195,1-1 0,0 0 0,1 1 0,-1-1 0,1 0 0,-1-8 0,0 0-6631</inkml:trace>
+  <inkml:trace contextRef="#ctx0" brushRef="#br0" timeOffset="2199.69">1044 865 24575,'-5'9'0,"0"1"0,-1-1 0,0 0 0,-1-1 0,0 1 0,0-2 0,-10 9 0,-8 4 0,-29 18 0,12-8 0,-74 45 0,101-64 0,0 2 0,1-1 0,-15 19 0,2-4 0,-128 131 0,81-93-1365,62-54-5461</inkml:trace>
+  <inkml:trace contextRef="#ctx0" brushRef="#br0" timeOffset="4716.39">216 1518 24575,'-11'11'0,"-1"-1"0,0 0 0,0-1 0,-1 0 0,-15 7 0,23-13 0,0 0 0,0 0 0,0 1 0,1 0 0,0 0 0,0 0 0,0 0 0,0 1 0,1 0 0,-1-1 0,-3 9 0,-3 6 0,-12 33 0,22-51 0,-10 26 0,2-1 0,-10 54 0,15-63 0,2 0 0,0-1 0,1 1 0,0 0 0,1 0 0,5 21 0,-5-34 0,0 1 0,1-1 0,0 1 0,0-1 0,0 0 0,1 0 0,-1 0 0,1 0 0,0 0 0,0-1 0,0 1 0,0-1 0,1 0 0,-1 0 0,1 0 0,0 0 0,0-1 0,0 1 0,0-1 0,1 0 0,-1 0 0,0-1 0,1 1 0,0-1 0,-1 0 0,1 0 0,5 0 0,-5 0 0,0-1 0,0 0 0,-1 0 0,1 0 0,0-1 0,0 1 0,0-1 0,-1 0 0,1-1 0,-1 1 0,1-1 0,-1 0 0,1 0 0,-1 0 0,0 0 0,0-1 0,0 0 0,0 0 0,0 0 0,-1 0 0,0-1 0,1 1 0,-1-1 0,0 0 0,-1 0 0,5-6 0,-7 9 0,0 0 0,1 0 0,-1 0 0,0 1 0,0-1 0,1 0 0,-1 0 0,0 0 0,0 0 0,0 1 0,0-1 0,0 0 0,0 0 0,0 0 0,-1 0 0,1 0 0,0 1 0,0-1 0,-1 0 0,1 0 0,0 0 0,-1 1 0,1-1 0,-1 0 0,1 1 0,-1-1 0,1 0 0,-2 0 0,-23-16 0,4 4 0,14 5 0,0-1 0,1 0 0,0-1 0,0 0 0,-8-20 0,-4-7 0,15 33-195,1-1 0,0 0 0,1 1 0,-1-1 0,1 0 0,-1-8 0,0 0-6631</inkml:trace>
 </inkml:ink>
 </file>
 
@@ -11295,7 +12087,7 @@
     </inkml:brush>
   </inkml:definitions>
   <inkml:trace contextRef="#ctx0" brushRef="#br0">0 1 24575,'0'3'0,"0"4"0,3 4 0,1 3 0,3-1 0,3 0 0,0 1 0,-2 5 0,2-2 0,-3 0 0,-1-1 0,-2 1 0,-1 0 0,1-3 0,0 0 0,2-4 0</inkml:trace>
-  <inkml:trace contextRef="#ctx0" brushRef="#br0" timeOffset="2358.95">54 477 24575,'-1'69'0,"3"74"0,0-132 0,0 1 0,0-1 0,8 18 0,4 22 0,-10-16-27,-2-1-1,-3 41 0,1-34-1254,-1-25-5544</inkml:trace>
+  <inkml:trace contextRef="#ctx0" brushRef="#br0" timeOffset="2358.94">54 477 24575,'-1'69'0,"3"74"0,0-132 0,0 1 0,0-1 0,8 18 0,4 22 0,-10-16-27,-2-1-1,-3 41 0,1-34-1254,-1-25-5544</inkml:trace>
   <inkml:trace contextRef="#ctx0" brushRef="#br0" timeOffset="7358.23">512 548 24575,'0'1'0,"0"1"0,0 0 0,-1-1 0,1 1 0,-1-1 0,1 1 0,-1-1 0,1 1 0,-1-1 0,0 0 0,0 1 0,0-1 0,0 0 0,0 1 0,0-1 0,0 0 0,0 0 0,0 0 0,-1 0 0,1 0 0,0 0 0,-1 0 0,1-1 0,0 1 0,-1 0 0,1-1 0,-1 1 0,0-1 0,1 0 0,-1 1 0,-2-1 0,-8 2 0,0-1 0,1-1 0,-17 0 0,15-1 0,-19-1 0,22 1 0,1 1 0,0-1 0,0 1 0,-1 1 0,1-1 0,0 2 0,-10 2 0,18-4 0,-1 1 0,1-1 0,0 1 0,0 0 0,0-1 0,1 1 0,-1 0 0,0 0 0,0 0 0,0-1 0,1 1 0,-1 0 0,0 0 0,1 0 0,-1 0 0,1 1 0,-1-1 0,1 0 0,-1 0 0,1 0 0,0 0 0,0 0 0,-1 1 0,1-1 0,0 0 0,0 0 0,0 0 0,0 0 0,0 1 0,1-1 0,-1 2 0,2 5 0,0 1 0,1-1 0,5 12 0,-1-1 0,-1 23 0,-6-35 0,1 1 0,0 0 0,1-1 0,2 11 0,-3-16 0,-1-1 0,1 0 0,0 1 0,0-1 0,0 0 0,-1 1 0,1-1 0,0 0 0,0 0 0,1 0 0,-1 0 0,0 0 0,0 0 0,0 0 0,1 0 0,-1-1 0,0 1 0,1 0 0,-1-1 0,1 1 0,2 0 0,2 0 0,0-1 0,1 1 0,-1-1 0,8-1 0,-11 0 0,0 1 0,0 0 0,1-1 0,-1 1 0,0 0 0,0 0 0,0 1 0,0-1 0,0 1 0,0-1 0,0 1 0,0 0 0,0 0 0,0 1 0,0-1 0,-1 0 0,6 4 0,-6-1 0,1 0 0,-1 0 0,0-1 0,0 2 0,-1-1 0,1 0 0,-1 0 0,0 1 0,1 4 0,4 41 0,-5-49 10,-1 1-1,-1-1 0,1 0 1,0 1-1,0-1 0,0 0 1,-1 0-1,1 1 1,-1-1-1,1 0 0,-1 0 1,1 0-1,-1 0 0,0 0 1,1 1-1,-1-1 1,0 0-1,0-1 0,0 1 1,0 0-1,0 0 0,0 0 1,0 0-1,0-1 1,0 1-1,0 0 0,0-1 1,-1 1-1,1-1 0,0 0 1,0 1-1,-1-1 1,1 0-1,-3 0 0,-5 2-230,0-1-1,-1-1 1,-16-1-1,15 0-585,-7 1-6019</inkml:trace>
 </inkml:ink>
 </file>
@@ -11356,7 +12148,7 @@
     </inkml:brush>
   </inkml:definitions>
   <inkml:trace contextRef="#ctx0" brushRef="#br0">900 1 24575,'-2'1'0,"-1"0"0,1 0 0,-1 0 0,1 0 0,0 1 0,-1-1 0,1 1 0,0-1 0,0 1 0,0 0 0,0 0 0,0 0 0,1 0 0,-1 0 0,1 0 0,-3 4 0,3-4 0,-71 115 0,38-59 0,-106 197 0,134-245 0,-1-1 0,0 1 0,-1-1 0,0-1 0,0 1 0,-11 7 0,10-7-1365,1-1-5461</inkml:trace>
-  <inkml:trace contextRef="#ctx0" brushRef="#br0" timeOffset="2404.93">0 795 24575,'1'0'0,"-1"1"0,0 0 0,0 0 0,1-1 0,-1 1 0,0 0 0,1-1 0,-1 1 0,1-1 0,-1 1 0,1 0 0,-1-1 0,1 1 0,-1-1 0,1 1 0,0-1 0,-1 0 0,1 1 0,0-1 0,-1 0 0,1 1 0,0-1 0,0 0 0,-1 0 0,2 1 0,24 5 0,-16-4 0,161 58 0,-65-21 0,-96-35 0,0 0 0,0 1 0,-1 0 0,0 0 0,0 1 0,-1 0 0,1 1 0,-1 0 0,8 9 0,-10-10 0,-1 0 0,0 0 0,-1 0 0,1 1 0,-1 0 0,-1 0 0,1 0 0,-1 0 0,-1 1 0,1-1 0,-1 1 0,2 14 0,-4-19 0,0 0 0,0 0 0,0 0 0,0 0 0,0 0 0,-1 0 0,1 0 0,-1 0 0,0 0 0,0 0 0,0-1 0,0 1 0,-1 0 0,1-1 0,-1 1 0,1 0 0,-1-1 0,0 0 0,0 1 0,0-1 0,-5 4 0,0-1 0,-1 0 0,0-1 0,0 0 0,0 0 0,-17 5 0,24-8 0,5 1 0,14-1 0,21 0 0,-6-2 0,-23-1 0,0 2 0,0-1 0,0 1 0,0 1 0,0 0 0,0 0 0,0 1 0,10 3 0,-16-2 0,0-1 0,-1 0 0,1 1 0,0 0 0,-1 0 0,1 0 0,-1 0 0,0 1 0,0-1 0,0 1 0,-1 0 0,3 5 0,23 50 0,-27-57 0,4 13 0,0 1 0,-1-1 0,-1 1 0,0-1 0,-1 1 0,-1 0 0,-1 0 0,0 0 0,-1 0 0,0 0 0,-1 0 0,-5 15 0,-2 0 0,0 0 0,-3 0 0,0-1 0,-31 52 0,37-73 0,0-1 0,0 0 0,-1 0 0,0-1 0,0 0 0,-1 0 0,0 0 0,-16 9 0,-6 2 0,-38 15 0,67-33 0,-17 8 52,-1-1-1,0-1 1,0-1-1,-1-1 1,-38 4 0,-101-6-580,86-3-619,59 1-5679</inkml:trace>
+  <inkml:trace contextRef="#ctx0" brushRef="#br0" timeOffset="2404.92">0 795 24575,'1'0'0,"-1"1"0,0 0 0,0 0 0,1-1 0,-1 1 0,0 0 0,1-1 0,-1 1 0,1-1 0,-1 1 0,1 0 0,-1-1 0,1 1 0,-1-1 0,1 1 0,0-1 0,-1 0 0,1 1 0,0-1 0,-1 0 0,1 1 0,0-1 0,0 0 0,-1 0 0,2 1 0,24 5 0,-16-4 0,161 58 0,-65-21 0,-96-35 0,0 0 0,0 1 0,-1 0 0,0 0 0,0 1 0,-1 0 0,1 1 0,-1 0 0,8 9 0,-10-10 0,-1 0 0,0 0 0,-1 0 0,1 1 0,-1 0 0,-1 0 0,1 0 0,-1 0 0,-1 1 0,1-1 0,-1 1 0,2 14 0,-4-19 0,0 0 0,0 0 0,0 0 0,0 0 0,0 0 0,-1 0 0,1 0 0,-1 0 0,0 0 0,0 0 0,0-1 0,0 1 0,-1 0 0,1-1 0,-1 1 0,1 0 0,-1-1 0,0 0 0,0 1 0,0-1 0,-5 4 0,0-1 0,-1 0 0,0-1 0,0 0 0,0 0 0,-17 5 0,24-8 0,5 1 0,14-1 0,21 0 0,-6-2 0,-23-1 0,0 2 0,0-1 0,0 1 0,0 1 0,0 0 0,0 0 0,0 1 0,10 3 0,-16-2 0,0-1 0,-1 0 0,1 1 0,0 0 0,-1 0 0,1 0 0,-1 0 0,0 1 0,0-1 0,0 1 0,-1 0 0,3 5 0,23 50 0,-27-57 0,4 13 0,0 1 0,-1-1 0,-1 1 0,0-1 0,-1 1 0,-1 0 0,-1 0 0,0 0 0,-1 0 0,0 0 0,-1 0 0,-5 15 0,-2 0 0,0 0 0,-3 0 0,0-1 0,-31 52 0,37-73 0,0-1 0,0 0 0,-1 0 0,0-1 0,0 0 0,-1 0 0,0 0 0,-16 9 0,-6 2 0,-38 15 0,67-33 0,-17 8 52,-1-1-1,0-1 1,0-1-1,-1-1 1,-38 4 0,-101-6-580,86-3-619,59 1-5679</inkml:trace>
 </inkml:ink>
 </file>
 
@@ -11618,7 +12410,7 @@
   <inkml:trace contextRef="#ctx0" brushRef="#br0">0 4 24575,'55'-2'0,"-34"1"0,0 0 0,0 1 0,0 2 0,0 0 0,41 9 0,-38-2 0,0 2 0,31 17 0,-54-27 0,1 0 0,0 0 0,-1-1 0,1 1 0,-1 1 0,1-1 0,-1 0 0,1 0 0,-1 0 0,0 1 0,0-1 0,0 1 0,0-1 0,0 1 0,0-1 0,0 1 0,0 0 0,0-1 0,-1 1 0,1 0 0,-1 0 0,1-1 0,-1 1 0,0 0 0,0 0 0,0 0 0,0 0 0,0 0 0,0-1 0,0 1 0,0 0 0,-1 0 0,1 0 0,-1-1 0,1 1 0,-1 0 0,0-1 0,0 1 0,0 0 0,-1 1 0,-5 8 0,-1-1 0,-1 0 0,1 0 0,-19 14 0,10-7 0,-85 71 0,94-81 0,7-6 0,1-1 0,-1 0 0,1 0 0,-1 1 0,1-1 0,0 0 0,-1 0 0,1 1 0,0-1 0,-1 0 0,1 1 0,0-1 0,-1 1 0,1-1 0,0 0 0,0 1 0,-1-1 0,1 1 0,0-1 0,0 1 0,0-1 0,0 1 0,0-1 0,0 1 0,0-1 0,0 1 0,0-1 0,0 0 0,0 2 0,0-2 0,1 1 0,0-1 0,-1 1 0,1-1 0,0 1 0,-1-1 0,1 1 0,0-1 0,-1 0 0,1 0 0,0 1 0,0-1 0,-1 0 0,1 0 0,2 0 0,36 1 0,-35-1 0,27-1 0,-15 0 0,0 0 0,32 4 0,-43-2 0,0 0 0,0 0 0,0 1 0,0-1 0,0 1 0,-1 0 0,1 1 0,-1-1 0,1 1 0,-1 0 0,0 0 0,0 0 0,6 6 0,-6-5 0,-1 0 0,1 1 0,-1-1 0,0 1 0,0-1 0,0 1 0,-1 0 0,0 0 0,0 0 0,0 0 0,2 9 0,-4-11 0,0-1 0,0 1 0,0-1 0,0 1 0,0-1 0,-1 1 0,1-1 0,-1 0 0,1 1 0,-1-1 0,0 0 0,0 1 0,0-1 0,0 0 0,0 0 0,-1 0 0,1 0 0,-1 0 0,1 0 0,-1 0 0,0 0 0,0-1 0,0 1 0,0-1 0,0 1 0,0-1 0,0 0 0,-3 2 0,-3 0 0,-1 0 0,0 0 0,0-1 0,0 0 0,0-1 0,0 0 0,0 0 0,-17-1 0,10 0 0,1 0 0,-16 4 0,2 0-455,0 0 0,-34-2 0,47-1-6371</inkml:trace>
   <inkml:trace contextRef="#ctx0" brushRef="#br0" timeOffset="2532.23">687 640 24575,'3'1'0,"0"1"0,-1 0 0,1 0 0,-1 0 0,0 0 0,1 0 0,-1 0 0,3 4 0,6 6 0,2-2 0,-1 0 0,0 1 0,-1 0 0,0 1 0,-1 1 0,0-1 0,-1 1 0,-1 1 0,14 28 0,-12-18 0,-3-11 0,-1 1 0,-1 1 0,7 29 0,-10-36-151,0 1-1,1-1 0,-1 0 0,2 0 1,-1 0-1,1 0 0,0 0 1,7 8-1,-4-7-6674</inkml:trace>
   <inkml:trace contextRef="#ctx0" brushRef="#br0" timeOffset="5868.07">1094 1080 24575,'0'1'0,"-1"0"0,1 0 0,0 0 0,-1 0 0,1 0 0,-1 0 0,1 0 0,-1 0 0,1 0 0,-1-1 0,0 1 0,1 0 0,-1 0 0,0-1 0,0 1 0,0 0 0,1-1 0,-1 1 0,-2 0 0,-22 12 0,16-8 0,-37 22 0,28-15 0,-28 13 0,39-22 0,-1 0 0,0 1 0,1-1 0,0 1 0,-13 9 0,20-12 0,-1 0 0,0-1 0,0 1 0,1 0 0,-1 0 0,0 0 0,1-1 0,-1 1 0,1 0 0,-1 0 0,1 0 0,-1 0 0,1 0 0,0 0 0,-1 0 0,1 0 0,0 0 0,0 2 0,0-2 0,0 1 0,1-1 0,-1 0 0,1 0 0,-1 0 0,1 1 0,-1-1 0,1 0 0,0 0 0,0 0 0,0 0 0,0 0 0,-1 0 0,1 0 0,0 0 0,0-1 0,1 1 0,-1 0 0,1 0 0,10 5 0,-1 0 0,1-1 0,0-1 0,0 0 0,16 3 0,-13-3 0,1 0 0,-1 1 0,15 8 0,-18-7 0,-3-2 0,1 1 0,-1 0 0,-1 0 0,1 1 0,11 11 0,-18-15 0,1 1 0,-1-1 0,0 1 0,-1 0 0,1 0 0,0 0 0,-1 0 0,0 0 0,1 0 0,-1 0 0,-1 0 0,1 0 0,0 1 0,-1-1 0,1 0 0,-1 1 0,0-1 0,0 0 0,-1 1 0,1-1 0,-2 6 0,2-7 0,-1 1 0,0 0 0,0 0 0,0-1 0,0 1 0,0 0 0,0-1 0,-1 1 0,0-1 0,1 0 0,-1 0 0,0 1 0,0-1 0,0 0 0,0 0 0,0-1 0,-5 4 0,2-3 0,0 1 0,0-1 0,0 0 0,-1 0 0,1-1 0,-1 0 0,1 0 0,-10 1 0,-1-2 0,0 0 0,0-1 0,0-1 0,0 0 0,-22-7 0,36 9 0,0-1 0,0 1 0,0-1 0,0 0 0,0 0 0,0 0 0,0 0 0,0 0 0,0 0 0,1 0 0,-1 0 0,0-1 0,1 1 0,-1-1 0,1 1 0,0-1 0,-1 0 0,-1-3 0,3 4 0,-1-1 0,1 0 0,-1 0 0,1 0 0,0 0 0,0 0 0,0 1 0,0-1 0,0 0 0,0 0 0,0 0 0,1 0 0,-1 0 0,1 1 0,-1-1 0,1 0 0,1-1 0,0-2 0,1 0 0,0 0 0,0 1 0,1-1 0,-1 1 0,1 0 0,0 0 0,0 0 0,1 1 0,-1-1 0,1 1 0,9-5 0,31-8 0,-34 13 0,0-1 0,0 0 0,-1-1 0,11-6 0,13-7 0,-23 13 0,-1-1 0,20-14 0,-28 18 0,1 0 0,-1-1 0,0 1 0,0-1 0,0 1 0,0-1 0,-1 0 0,1 0 0,-1 0 0,0 0 0,0 0 0,0 0 0,0 0 0,0 0 0,-1 0 0,1-1 0,-1 1 0,0 0 0,0 0 0,0-1 0,-1-4 0,0 0 0,-1 1 0,1 0 0,-1 0 0,-1 0 0,0 1 0,0-1 0,0 1 0,-7-11 0,-41-58 0,49 73-170,1 0-1,-1 0 0,0 0 1,1 1-1,-1-1 0,0 0 1,-4-2-1,-4-1-6655</inkml:trace>
-  <inkml:trace contextRef="#ctx0" brushRef="#br0" timeOffset="8803.46">724 1680 24575,'-3'0'0,"-4"0"0,-1 3 0,-2 4 0,1 4 0,-1 3 0,1 2 0,2 1 0,2 1 0,2 0 0,2 1 0,0-1 0,2 0 0,-1 0 0,-3-3 0,0-4-8191</inkml:trace>
+  <inkml:trace contextRef="#ctx0" brushRef="#br0" timeOffset="8803.45">724 1680 24575,'-3'0'0,"-4"0"0,-1 3 0,-2 4 0,1 4 0,-1 3 0,1 2 0,2 1 0,2 1 0,2 0 0,2 1 0,0-1 0,2 0 0,-1 0 0,-3-3 0,0-4-8191</inkml:trace>
 </inkml:ink>
 </file>
 
@@ -11929,7 +12721,7 @@
   <inkml:trace contextRef="#ctx0" brushRef="#br0">134 36 24575,'0'2'0,"-1"0"0,0 0 0,1 0 0,-1 0 0,0 0 0,0 0 0,0 0 0,-1-1 0,1 1 0,0 0 0,-3 2 0,-8 13 0,5 3 0,-7 32 0,2-7 0,7-24 0,4-17 0,1-1 0,-1 1 0,0 0 0,0-1 0,0 1 0,0-1 0,0 1 0,-1-1 0,0 0 0,0 0 0,0 0 0,0 1 0,0-2 0,-1 1 0,1 0 0,-1 0 0,-4 3 0,4-4 0,0 0 0,0 0 0,0 0 0,1 0 0,-1 1 0,1-1 0,0 1 0,0-1 0,0 1 0,0 0 0,0 0 0,0 0 0,-1 4 0,3-6 0,0 0 0,-1 0 0,1 0 0,0 0 0,0 0 0,-1 0 0,1 1 0,0-1 0,0 0 0,0 0 0,1 0 0,-1 0 0,0 0 0,0 0 0,1 1 0,-1-1 0,0 0 0,1 0 0,-1 0 0,1 0 0,-1 0 0,1 0 0,0 0 0,-1 0 0,1-1 0,0 1 0,0 0 0,0 0 0,0-1 0,0 1 0,-1 0 0,1-1 0,0 1 0,1-1 0,-1 1 0,0-1 0,0 1 0,0-1 0,0 0 0,0 1 0,2-1 0,4 1 0,-1 0 0,0 0 0,1 0 0,-1-1 0,0 0 0,1 0 0,-1-1 0,0 0 0,7-1 0,7-4 0,28-11 0,-34 10 0,1 2 0,1 0 0,25-5 0,133-3 0,-110 6-1365,-48 6-5461</inkml:trace>
   <inkml:trace contextRef="#ctx0" brushRef="#br0" timeOffset="1801.34">505 1 24575,'0'36'0,"2"52"0,-1-77 0,0 0 0,1-1 0,1 1 0,0-1 0,0 1 0,6 9 0,-6-10 0,0-1 0,0 1 0,-1 0 0,0-1 0,0 1 0,-1 13 0,3 15 0,1 4-682,0 80-1,-5-105-6143</inkml:trace>
   <inkml:trace contextRef="#ctx0" brushRef="#br0" timeOffset="16103.27">751 636 24575,'1'9'0,"0"0"0,0 0 0,1 1 0,0-1 0,1-1 0,0 1 0,0 0 0,1-1 0,0 1 0,1-1 0,-1 0 0,13 14 0,-9-12 0,0-1 0,0 0 0,1 0 0,1-1 0,0-1 0,0 1 0,0-1 0,1-1 0,12 6 0,-12-7 0,0 0 0,-1 1 0,0 0 0,0 0 0,0 1 0,0 1 0,-1-1 0,-1 1 0,1 1 0,8 11 0,-14-16-8,1 0-1,0-1 0,0 0 0,0 0 1,0 0-1,0 0 0,1-1 1,6 4-1,3 1-1278,-2-1-5539</inkml:trace>
-  <inkml:trace contextRef="#ctx0" brushRef="#br0" timeOffset="20563.67">1422 1148 24575,'-7'7'0,"0"-1"0,-1 0 0,-10 6 0,11-7 0,0 0 0,1 0 0,-1 0 0,1 1 0,-7 7 0,-8 12 0,-2-1 0,-1-2 0,-1 0 0,-1-1 0,-50 30 0,75-51 0,-1 1 0,1 0 0,-1 0 0,1 0 0,-1 0 0,1 0 0,0 1 0,-1-1 0,1 0 0,0 1 0,0-1 0,0 0 0,0 1 0,0 0 0,0-1 0,1 1 0,-1-1 0,0 1 0,1 0 0,-1 0 0,1-1 0,0 1 0,-1 0 0,1 0 0,0-1 0,0 1 0,1 2 0,-1-1 0,1-1 0,0 0 0,0 1 0,1-1 0,-1 0 0,0 0 0,1 0 0,-1 0 0,1 0 0,0-1 0,0 1 0,0 0 0,-1-1 0,1 1 0,1-1 0,-1 0 0,0 1 0,0-1 0,4 1 0,8 3 0,1-1 0,0 0 0,0-1 0,0 0 0,0-2 0,24 1 0,-5 0 0,-31-2 0,-1 0 0,1 0 0,0 1 0,-1-1 0,1 1 0,0 0 0,-1 0 0,1 0 0,-1 0 0,1 0 0,-1 0 0,0 1 0,1-1 0,-1 1 0,0 0 0,0-1 0,0 1 0,0 0 0,0 0 0,-1 1 0,1-1 0,-1 0 0,1 0 0,-1 1 0,0-1 0,0 1 0,0-1 0,0 1 0,0-1 0,-1 1 0,1 0 0,-1-1 0,1 1 0,-1 0 0,0 3 0,0-1 0,-1 1 0,1 0 0,-1 0 0,0-1 0,0 1 0,0-1 0,-1 1 0,0-1 0,0 0 0,-1 1 0,1-1 0,-1 0 0,0-1 0,-1 1 0,1 0 0,-5 4 0,6-7 0,0-1 0,-1 1 0,1 0 0,0-1 0,-1 1 0,0-1 0,1 0 0,-1 0 0,0 0 0,1 0 0,-1-1 0,0 1 0,0-1 0,0 1 0,1-1 0,-1 0 0,0 0 0,0 0 0,0-1 0,-4 0 0,-5-2 0,0-1 0,1 0 0,-19-9 0,5 1 0,18 9 0,0-1 0,1 0 0,-1 0 0,1 0 0,0-1 0,0 0 0,1 0 0,-1-1 0,-8-11 0,14 16 0,0 0 0,-1 0 0,1 0 0,0 0 0,0 0 0,-1-1 0,1 1 0,0 0 0,0 0 0,0 0 0,1 0 0,-1 0 0,0 0 0,0 0 0,1-1 0,-1 1 0,0 0 0,1 0 0,-1 0 0,1 0 0,-1 0 0,1 0 0,0 0 0,-1 1 0,1-1 0,0 0 0,0 0 0,0 0 0,-1 1 0,1-1 0,0 0 0,0 1 0,0-1 0,1 0 0,6-3 0,0-1 0,0 1 0,11-3 0,-14 5 0,9-3 0,0 1 0,18-3 0,-25 6 0,1 0 0,-1-1 0,1 0 0,-1 0 0,0-1 0,0 1 0,0-2 0,0 1 0,0-1 0,-1 0 0,0 0 0,8-7 0,-8 5 0,0 0 0,-1 0 0,0-1 0,0 0 0,-1 0 0,8-14 0,-12 20 0,1-1 0,0 1 0,-1 0 0,1-1 0,-1 1 0,0-1 0,1 1 0,-1-1 0,0 1 0,0-1 0,0 1 0,0-1 0,0 1 0,0-1 0,0 1 0,-1 0 0,1-1 0,0 1 0,-1-1 0,1 1 0,-1 0 0,0-1 0,1 1 0,-1 0 0,0-1 0,0 1 0,0 0 0,0 0 0,0 0 0,0 0 0,0 0 0,0 0 0,0 0 0,-1 0 0,1 0 0,0 1 0,0-1 0,-1 1 0,1-1 0,-1 0 0,1 1 0,-1 0 0,1-1 0,0 1 0,-1 0 0,-1 0 0,-34-3-1365,18 3-5461</inkml:trace>
+  <inkml:trace contextRef="#ctx0" brushRef="#br0" timeOffset="20563.66">1422 1148 24575,'-7'7'0,"0"-1"0,-1 0 0,-10 6 0,11-7 0,0 0 0,1 0 0,-1 0 0,1 1 0,-7 7 0,-8 12 0,-2-1 0,-1-2 0,-1 0 0,-1-1 0,-50 30 0,75-51 0,-1 1 0,1 0 0,-1 0 0,1 0 0,-1 0 0,1 0 0,0 1 0,-1-1 0,1 0 0,0 1 0,0-1 0,0 0 0,0 1 0,0 0 0,0-1 0,1 1 0,-1-1 0,0 1 0,1 0 0,-1 0 0,1-1 0,0 1 0,-1 0 0,1 0 0,0-1 0,0 1 0,1 2 0,-1-1 0,1-1 0,0 0 0,0 1 0,1-1 0,-1 0 0,0 0 0,1 0 0,-1 0 0,1 0 0,0-1 0,0 1 0,0 0 0,-1-1 0,1 1 0,1-1 0,-1 0 0,0 1 0,0-1 0,4 1 0,8 3 0,1-1 0,0 0 0,0-1 0,0 0 0,0-2 0,24 1 0,-5 0 0,-31-2 0,-1 0 0,1 0 0,0 1 0,-1-1 0,1 1 0,0 0 0,-1 0 0,1 0 0,-1 0 0,1 0 0,-1 0 0,0 1 0,1-1 0,-1 1 0,0 0 0,0-1 0,0 1 0,0 0 0,0 0 0,-1 1 0,1-1 0,-1 0 0,1 0 0,-1 1 0,0-1 0,0 1 0,0-1 0,0 1 0,0-1 0,-1 1 0,1 0 0,-1-1 0,1 1 0,-1 0 0,0 3 0,0-1 0,-1 1 0,1 0 0,-1 0 0,0-1 0,0 1 0,0-1 0,-1 1 0,0-1 0,0 0 0,-1 1 0,1-1 0,-1 0 0,0-1 0,-1 1 0,1 0 0,-5 4 0,6-7 0,0-1 0,-1 1 0,1 0 0,0-1 0,-1 1 0,0-1 0,1 0 0,-1 0 0,0 0 0,1 0 0,-1-1 0,0 1 0,0-1 0,0 1 0,1-1 0,-1 0 0,0 0 0,0 0 0,0-1 0,-4 0 0,-5-2 0,0-1 0,1 0 0,-19-9 0,5 1 0,18 9 0,0-1 0,1 0 0,-1 0 0,1 0 0,0-1 0,0 0 0,1 0 0,-1-1 0,-8-11 0,14 16 0,0 0 0,-1 0 0,1 0 0,0 0 0,0 0 0,-1-1 0,1 1 0,0 0 0,0 0 0,0 0 0,1 0 0,-1 0 0,0 0 0,0 0 0,1-1 0,-1 1 0,0 0 0,1 0 0,-1 0 0,1 0 0,-1 0 0,1 0 0,0 0 0,-1 1 0,1-1 0,0 0 0,0 0 0,0 0 0,-1 1 0,1-1 0,0 0 0,0 1 0,0-1 0,1 0 0,6-3 0,0-1 0,0 1 0,11-3 0,-14 5 0,9-3 0,0 1 0,18-3 0,-25 6 0,1 0 0,-1-1 0,1 0 0,-1 0 0,0-1 0,0 1 0,0-2 0,0 1 0,0-1 0,-1 0 0,0 0 0,8-7 0,-8 5 0,0 0 0,-1 0 0,0-1 0,0 0 0,-1 0 0,8-14 0,-12 20 0,1-1 0,0 1 0,-1 0 0,1-1 0,-1 1 0,0-1 0,1 1 0,-1-1 0,0 1 0,0-1 0,0 1 0,0-1 0,0 1 0,0-1 0,0 1 0,-1 0 0,1-1 0,0 1 0,-1-1 0,1 1 0,-1 0 0,0-1 0,1 1 0,-1 0 0,0-1 0,0 1 0,0 0 0,0 0 0,0 0 0,0 0 0,0 0 0,0 0 0,0 0 0,-1 0 0,1 0 0,0 1 0,0-1 0,-1 1 0,1-1 0,-1 0 0,1 1 0,-1 0 0,1-1 0,0 1 0,-1 0 0,-1 0 0,-34-3-1365,18 3-5461</inkml:trace>
   <inkml:trace contextRef="#ctx0" brushRef="#br0" timeOffset="37099.57">1492 1783 24575,'1'7'0,"1"-1"0,-1 1 0,1-1 0,0 0 0,1 1 0,-1-1 0,1 0 0,7 10 0,3 7 0,-2 0 0,0-1 0,2-1 0,1 0 0,25 31 0,-11-13 292,-25-33-458,0 0 1,1 0-1,0-1 0,0 0 0,0 0 1,1 0-1,0 0 0,0-1 1,9 7-1,-5-5-6660</inkml:trace>
   <inkml:trace contextRef="#ctx0" brushRef="#br0" timeOffset="39343.71">1863 2365 24575,'1'42'0,"0"-14"0,-1 1 0,-2-1 0,-8 47 0,5-45 12,2 0 0,1 0-1,1 0 1,4 31 0,-2 5-1436,-1-47-5402</inkml:trace>
   <inkml:trace contextRef="#ctx0" brushRef="#br0" timeOffset="42211.56">2340 2435 24575,'-49'-2'0,"32"1"0,0 0 0,0 1 0,0 1 0,0 0 0,1 2 0,-19 4 0,29-5 0,1 0 0,-1 1 0,1 0 0,0 0 0,-6 5 0,7-5 0,-1 0 0,1 0 0,0 0 0,-1-1 0,1 0 0,-1 0 0,0 0 0,-6 2 0,7-3 0,0 0 0,0 0 0,0 1 0,0-1 0,0 1 0,1 0 0,-1 0 0,0 1 0,1-1 0,0 1 0,0-1 0,0 1 0,-5 6 0,6-7 0,1 0 0,-1 0 0,1 0 0,0 0 0,0 0 0,0 1 0,0-1 0,0 0 0,1 0 0,-1 1 0,1-1 0,-1 1 0,1-1 0,0 0 0,0 1 0,0-1 0,0 1 0,0-1 0,1 1 0,-1-1 0,1 0 0,-1 1 0,1-1 0,0 0 0,1 3 0,0-2 0,0-1 0,-1 0 0,1 0 0,0 0 0,0 0 0,0 0 0,0 0 0,1 0 0,-1-1 0,0 1 0,1-1 0,-1 0 0,1 0 0,-1 0 0,1 0 0,0 0 0,-1 0 0,1-1 0,0 1 0,3 0 0,9 0 0,-1-1 0,26-2 0,-19 1 0,-4 1 0,1 0 0,0 1 0,0 1 0,0 1 0,19 5 0,-29-6 0,0 1 0,-1-1 0,1 1 0,-1 1 0,0-1 0,0 1 0,0 1 0,0-1 0,-1 1 0,0 0 0,0 1 0,0-1 0,9 13 0,-14-16 0,1-1 0,-1 1 0,0 0 0,0 0 0,-1 0 0,1 0 0,0 0 0,0 0 0,-1 0 0,0 0 0,1 0 0,-1 0 0,0 0 0,0 0 0,0 0 0,0 0 0,0 0 0,0 0 0,-1 1 0,1-1 0,-1 0 0,0 0 0,1 0 0,-1-1 0,0 1 0,0 0 0,0 0 0,0 0 0,-2 2 0,0-1 0,0 0 0,-1 0 0,1 0 0,0 0 0,-1-1 0,0 0 0,1 1 0,-1-1 0,0 0 0,0-1 0,0 1 0,0-1 0,-6 1 0,-15 4 0,-1-2 0,1-2 0,-1 0 0,0-1 0,1-2 0,-1 0 0,-27-6 0,-27-4-1365,67 7-5461</inkml:trace>
@@ -12016,7 +12808,7 @@
   </inkml:definitions>
   <inkml:trace contextRef="#ctx0" brushRef="#br0">2491 463 2353,'0'0'6659,"-7"0"-5602,-22 0-372,22 0 3491,7 0-4152,0 0 1,0 1-1,0-1 1,0 0 0,0 0-1,0 0 1,-1 0 0,1 1-1,0-1 1,0 0 0,0 0-1,0 0 1,0 1 0,0-1-1,0 0 1,0 0 0,0 0-1,0 1 1,0-1-1,0 0 1,1 0 0,-1 0-1,0 1 1,0-1 0,0 0-1,0 0 1,0 0 0,0 0-1,0 1 1,0-1 0,1 0-1,-1 0 1,0 0 0,0 0-1,0 1 1,0-1 0,1 0-1,-1 0 1,0 0-1,0 0 1,0 0 0,0 0-1,1 0 1,-1 0 0,0 0-1,7 4 119,0 0 0,-1-1 0,1 0 0,0 0 0,1-1 0,-1 0-1,11 2 1,8 3 64,157 46 70,214 69-250,-172-37 13,-198-73-3,-1 1 10,1-2 1,44 13-1,-45-15 21,6 0-50,-28-8 143,0-1-1169,-2-5-3318,-2-1-167</inkml:trace>
   <inkml:trace contextRef="#ctx0" brushRef="#br0" timeOffset="784.55">3473 990 5715,'0'0'6189,"12"-6"-5162,-4 2-870,1-1 0,1 1 1,0 0-1,0 0 1,0 1-1,1 0 1,-1 0-1,0 1 1,13 0-1,-21 2-148,1 0 0,0 0-1,0 0 1,0 0 0,0 0-1,-1 1 1,1-1 0,0 1-1,0 0 1,-1 0 0,1 0-1,-1 0 1,1 0 0,-1 0 0,1 1-1,-1 0 1,0-1 0,0 1-1,3 2 1,-3-1 12,0 1-1,-1-1 1,1 0 0,-1 1 0,0 0-1,1-1 1,-2 1 0,1 0 0,0 0-1,-1-1 1,0 1 0,1 0 0,-2 5 0,1-6-11,0 1 0,0 0 0,0 0 0,-1 0 0,1 0 0,-1 0 0,0 0 0,0 0 0,-1-1 0,1 1 0,-1 0 0,0-1 0,0 1 0,0-1 0,0 0 0,0 0 0,-1 0 0,0 0 0,1 0 0,-1 0 0,0-1 0,-1 1 0,1-1 0,-4 3 0,-61 37 59,37-24-7,29-17 15,3-1-86,-1 0 0,0 0 0,0 0 0,0 1 0,0-1 0,0 0 0,0 0-1,0 0 1,0 1 0,0-1 0,1 0 0,-1 0 0,0 0 0,0 1 0,0-1 0,0 0-1,1 0 1,-1 0 0,0 0 0,0 0 0,0 0 0,1 1 0,-1-1 0,0 0 0,0 0-1,0 0 1,1 0 0,-1 0 0,0 0 0,0 0 0,1 0 0,-1 0 0,0 0-1,0 0 1,1 0 0,30-2 31,1-1-1,58-14 1,-21 2-1866,0 8-3692,-52 6 1577</inkml:trace>
-  <inkml:trace contextRef="#ctx0" brushRef="#br0" timeOffset="1216.59">4035 974 5923,'0'0'4666,"-10"4"-4445,-28 12-221,28-8-5,12-1 18,11 0 17,20 0 223,-27-6-92,1 0-1,0 0 1,-1 1 0,1 0-1,-1 1 1,7 2 0,-11-3-92,0-1 0,0 0 0,0 1 0,-1-1 0,1 1-1,-1-1 1,1 1 0,-1 0 0,0 0 0,0 0 0,1-1 0,-1 1 0,0 0 0,-1 0 0,1 1 0,0-1 0,-1 0 0,1 0 0,-1 0 0,0 0 0,1 1 0,-1-1 0,0 3 0,0-3-61,0 1-1,0-1 1,0 0-1,-1 0 1,1 1 0,0-1-1,-1 0 1,0 0-1,1 0 1,-1 0-1,0 0 1,0 0 0,0 0-1,0 0 1,-3 3-1,1-3-184,1 1-1,-1-1 0,0 0 1,0-1-1,0 1 0,0-1 1,0 1-1,0-1 0,0 0 1,-4 1-1,-12 1-2732,0-2-2002</inkml:trace>
+  <inkml:trace contextRef="#ctx0" brushRef="#br0" timeOffset="1216.58">4035 974 5923,'0'0'4666,"-10"4"-4445,-28 12-221,28-8-5,12-1 18,11 0 17,20 0 223,-27-6-92,1 0-1,0 0 1,-1 1 0,1 0-1,-1 1 1,7 2 0,-11-3-92,0-1 0,0 0 0,0 1 0,-1-1 0,1 1-1,-1-1 1,1 1 0,-1 0 0,0 0 0,0 0 0,1-1 0,-1 1 0,0 0 0,-1 0 0,1 1 0,0-1 0,-1 0 0,1 0 0,-1 0 0,0 0 0,1 1 0,-1-1 0,0 3 0,0-3-61,0 1-1,0-1 1,0 0-1,-1 0 1,1 1 0,0-1-1,-1 0 1,0 0-1,1 0 1,-1 0-1,0 0 1,0 0 0,0 0-1,0 0 1,-3 3-1,1-3-184,1 1-1,-1-1 0,0 0 1,0-1-1,0 1 0,0-1 1,0 1-1,0-1 0,0 0 1,-4 1-1,-12 1-2732,0-2-2002</inkml:trace>
   <inkml:trace contextRef="#ctx0" brushRef="#br0" timeOffset="1556.35">4021 954 4578,'0'0'9076,"181"-5"-8980,-143 2-80,-5 3-16,-4 0-432,-1-3-1697,-23 3-2513</inkml:trace>
   <inkml:trace contextRef="#ctx0" brushRef="#br0" timeOffset="-3692.44">1861 1 3714,'0'0'4938,"0"2"-2228,-1 6-2192,-2-6-475,0 0-1,0 0 0,0 1 1,1-1-1,-1 1 1,1-1-1,0 1 1,0 0-1,0 0 0,0 0 1,0 0-1,1 0 1,-1 1-1,1-1 1,0 0-1,0 1 0,0-1 1,0 1-1,1-1 1,-1 5-1,-5 34 399,-13 43 0,3-18-184,15-48-811,1-12-6962</inkml:trace>
   <inkml:trace contextRef="#ctx0" brushRef="#br0" timeOffset="-3057.11">2038 56 3314,'0'0'6800,"29"-6"-5842,91-18-305,-109 22-499,0 0 1,0 1-1,0 0 0,11 1 0,-8 0 86,-9 0-172,0 1-1,0-1 1,0 1-1,-1 0 1,1 0-1,0 1 0,-1 0 1,1-1-1,-1 1 1,1 1-1,-1-1 0,7 6 1,-8-6-23,0 0 0,-1 0-1,1 1 1,-1-1 0,0 1 0,0 0 0,0 0 0,0-1 0,0 1 0,0 1 0,-1-1 0,1 0-1,-1 0 1,0 0 0,0 1 0,0-1 0,-1 0 0,1 1 0,-1 3 0,0-3-11,0 2-1,0 0 1,0 0 0,0 0 0,-1 0-1,-2 9 1,2-13-30,0 0 0,0 1-1,-1-1 1,1 0 0,-1 0-1,1 0 1,-1 0 0,0 0 0,1 0-1,-1 0 1,0-1 0,0 1 0,0 0-1,-1-1 1,-3 2 0,-16 8 20,0-2 1,-1 0 0,0-2-1,0 0 1,-1-2-1,0 0 1,0-2 0,-35 1-1,75-4-213,189-7-772,-68-7-5634,-111 11 2257</inkml:trace>
@@ -12025,10 +12817,10 @@
   <inkml:trace contextRef="#ctx0" brushRef="#br0" timeOffset="-1148.32">70 1133 400,'0'0'10853,"71"-2"-10421,-47 7-208,5-1-160,4 2 1,5-5-49,5 1-16,9-2-273,1 0-1519,-6 0-1026,1 0-2544</inkml:trace>
   <inkml:trace contextRef="#ctx0" brushRef="#br0">2491 463 2353,'0'0'6659,"-7"0"-5602,-22 0-372,22 0 3491,7 0-4152,0 0 1,0 1-1,0-1 1,0 0 0,0 0-1,0 0 1,-1 0 0,1 1-1,0-1 1,0 0 0,0 0-1,0 0 1,0 1 0,0-1-1,0 0 1,0 0 0,0 0-1,0 1 1,0-1-1,0 0 1,1 0 0,-1 0-1,0 1 1,0-1 0,0 0-1,0 0 1,0 0 0,0 0-1,0 1 1,0-1 0,1 0-1,-1 0 1,0 0 0,0 0-1,0 1 1,0-1 0,1 0-1,-1 0 1,0 0-1,0 0 1,0 0 0,0 0-1,1 0 1,-1 0 0,0 0-1,7 4 119,0 0 0,-1-1 0,1 0 0,0 0 0,1-1 0,-1 0-1,11 2 1,8 3 64,157 46 70,214 69-250,-172-37 13,-198-73-3,-1 1 10,1-2 1,44 13-1,-45-15 21,6 0-50,-28-8 143,0-1-1169,-2-5-3318,-2-1-167</inkml:trace>
   <inkml:trace contextRef="#ctx0" brushRef="#br0" timeOffset="784.55">3472 990 5715,'0'0'6189,"12"-6"-5162,-4 2-870,1-1 0,1 1 1,0 0-1,0 0 1,0 1-1,1 0 1,-1 0-1,0 1 1,13 0-1,-21 2-148,1 0 0,0 0-1,0 0 1,0 0 0,0 0-1,-1 1 1,1-1 0,0 1-1,0 0 1,-1 0 0,1 0-1,-1 0 1,1 0 0,-1 0 0,1 1-1,-1 0 1,0-1 0,0 1-1,3 2 1,-3-1 12,0 1-1,-1-1 1,1 0 0,-1 1 0,0 0-1,1-1 1,-2 1 0,1 0 0,0 0-1,-1-1 1,0 1 0,1 0 0,-2 5 0,1-6-11,0 1 0,0 0 0,0 0 0,-1 0 0,1 0 0,-1 0 0,0 0 0,0 0 0,-1-1 0,1 1 0,-1 0 0,0-1 0,0 1 0,0-1 0,0 0 0,0 0 0,-1 0 0,0 0 0,1 0 0,-1 0 0,0-1 0,-1 1 0,1-1 0,-4 3 0,-61 37 59,37-24-7,29-17 15,3-1-86,-1 0 0,0 0 0,0 0 0,0 1 0,0-1 0,0 0 0,0 0-1,0 0 1,0 1 0,0-1 0,1 0 0,-1 0 0,0 0 0,0 1 0,0-1 0,0 0-1,1 0 1,-1 0 0,0 0 0,0 0 0,0 0 0,1 1 0,-1-1 0,0 0 0,0 0-1,0 0 1,1 0 0,-1 0 0,0 0 0,0 0 0,1 0 0,-1 0 0,0 0-1,0 0 1,1 0 0,30-2 31,1-1-1,58-14 1,-21 2-1866,0 8-3692,-52 6 1577</inkml:trace>
-  <inkml:trace contextRef="#ctx0" brushRef="#br0" timeOffset="1216.59">4035 974 5923,'0'0'4666,"-10"4"-4445,-28 12-221,28-8-5,12-1 18,11 0 17,20 0 223,-27-6-92,1 0-1,0 0 1,-1 1 0,1 0-1,-1 1 1,7 2 0,-11-3-92,0-1 0,0 0 0,0 1 0,-1-1 0,1 1-1,-1-1 1,1 1 0,-1 0 0,0 0 0,0 0 0,1-1 0,-1 1 0,0 0 0,-1 0 0,1 1 0,0-1 0,-1 0 0,1 0 0,-1 0 0,0 0 0,1 1 0,-1-1 0,0 3 0,0-3-61,0 1-1,0-1 1,0 0-1,-1 0 1,1 1 0,0-1-1,-1 0 1,0 0-1,1 0 1,-1 0-1,0 0 1,0 0 0,0 0-1,0 0 1,-3 3-1,1-3-184,1 1-1,-1-1 0,0 0 1,0-1-1,0 1 0,0-1 1,0 1-1,0-1 0,0 0 1,-4 1-1,-12 1-2732,0-2-2002</inkml:trace>
+  <inkml:trace contextRef="#ctx0" brushRef="#br0" timeOffset="1216.58">4035 974 5923,'0'0'4666,"-10"4"-4445,-28 12-221,28-8-5,12-1 18,11 0 17,20 0 223,-27-6-92,1 0-1,0 0 1,-1 1 0,1 0-1,-1 1 1,7 2 0,-11-3-92,0-1 0,0 0 0,0 1 0,-1-1 0,1 1-1,-1-1 1,1 1 0,-1 0 0,0 0 0,0 0 0,1-1 0,-1 1 0,0 0 0,-1 0 0,1 1 0,0-1 0,-1 0 0,1 0 0,-1 0 0,0 0 0,1 1 0,-1-1 0,0 3 0,0-3-61,0 1-1,0-1 1,0 0-1,-1 0 1,1 1 0,0-1-1,-1 0 1,0 0-1,1 0 1,-1 0-1,0 0 1,0 0 0,0 0-1,0 0 1,-3 3-1,1-3-184,1 1-1,-1-1 0,0 0 1,0-1-1,0 1 0,0-1 1,0 1-1,0-1 0,0 0 1,-4 1-1,-12 1-2732,0-2-2002</inkml:trace>
   <inkml:trace contextRef="#ctx0" brushRef="#br0" timeOffset="1556.35">4021 954 4578,'0'0'9076,"181"-5"-8980,-143 2-80,-5 3-16,-4 0-432,-1-3-1697,-23 3-2513</inkml:trace>
   <inkml:trace contextRef="#ctx0" brushRef="#br0" timeOffset="2979.03">266 1454 16,'0'0'9615,"0"29"-5746,1-25-3806,1-1 1,-1 1 0,1 0 0,0-1 0,0 1 0,0-1 0,0 0 0,1 0 0,-1 0 0,7 6-1,6 9 227,13 23 174,44 48 0,-60-76-440,2 0 0,0 0 0,0-1 0,1-1 0,0-1 0,30 16 0,-6-9-24,-29-13 15,1 0 1,-1 1 0,1 0 0,-1 1-1,-1 0 1,18 15 0,-25-19-10,0-1 11,-1 0 0,1 1-1,0-1 1,-1 1 0,0-1 0,1 1-1,-1 0 1,0 0 0,0 0 0,0 0-1,0-1 1,1 5 0,-1-5-11,-1-1 0,1 0 0,-1 1 0,0-1 0,1 0 0,-1 1-1,1-1 1,-1 0 0,1 1 0,-1-1 0,1 0 0,-1 0 0,1 0 0,0 0 0,-1 0 0,1 0 0,-1 0 0,1 0 0,-1 0 0,1 0-1,0 0 1,-1 0 0,1 0 0,-1 0 0,1 0 0,-1 0 0,1-1 0,-1 1 0,1 0 0,-1 0 0,1-1 0,-1 1 0,1 0 0,-1-1-1,1 0 1,-1 0-34,0 0 0,0-1 0,0 1 0,0 0 0,0-1 0,-1 1 0,1 0 0,0-1 1,-1 1-1,0 0 0,1 0 0,-1-1 0,1 1 0,-1 0 0,0 0 0,0 0 0,0 0 0,0 0 0,-2-2 0,-8-11-586,10 13 289,0-1 1,0 1 0,1 0-1,-1-1 1,1 1 0,0-1 0,-1 1-1,1-1 1,0 1 0,0 0-1,-1-1 1,1 1 0,1-3 0,-1 0-1561,0-5-2570</inkml:trace>
-  <inkml:trace contextRef="#ctx0" brushRef="#br0" timeOffset="4324.61">995 1875 1585,'0'0'4885,"1"4"-4130,0 6-404,6 24 2176,-6-30-2363,0 1-1,-1-1 1,1 1-1,-1 0 1,0 0-1,0-1 1,0 1-1,-1 5 1,0 6 250,0-15-404,1 1-1,0 0 1,-1-1-1,1 1 1,-1-1-1,0 1 1,1-1-1,-1 0 1,0 1-1,0-1 1,0 0-1,0 1 1,0-1-1,0 0 1,0 0-1,-1 0 1,1 0-1,0 0 1,-1 0-1,1 0 1,0 0-1,-1-1 1,1 1-1,-1 0 1,1-1-1,-1 1 1,0-1-1,1 0 1,-1 0-1,1 1 1,-4-1-1,0 0 18,0 1 0,0-1 0,-1 0 0,1 0 0,0 0 0,0-1 0,0 0 0,0 0 0,-6-2 0,3-1-19,-1 0 0,1 0-1,0-1 1,0 0 0,0-1 0,-9-8-1,13 11-6,1 0 1,0-1-1,1 1 0,-1 0 0,1-1 0,-1 1 0,1-1 0,0 0 0,0 0 0,1 0 0,-1 0 0,1 0 0,0 0 0,0 0 0,0 0 0,0-7 0,1-2-20,0 10 28,-1 0 1,1 1-1,0-1 1,1 0 0,-1 0-1,0 1 1,1-1 0,1-4-1,-2 6-4,1 0-1,0 0 1,0 0-1,0 1 1,0-1-1,0 0 1,0 0-1,0 0 1,0 1-1,0-1 0,0 1 1,0-1-1,0 1 1,0-1-1,1 1 1,-1-1-1,0 1 1,0 0-1,1 0 1,-1 0-1,2 0 1,6-1 42,-1 1 1,1 0 0,-1 0 0,1 1-1,-1 0 1,1 0 0,-1 1 0,12 4-1,3 3 346,34 18 0,-11-4-138,-37-19-197,1 0-36,0 1-1,-1 0 0,18 12 1,-25-15 3,0-1 1,0 1-1,0 0 1,0 0 0,0 1-1,0-1 1,-1 0 0,1 1-1,-1-1 1,1 1-1,-1-1 1,0 1 0,0-1-1,0 1 1,0 0-1,-1 0 1,1-1 0,-1 1-1,1 5 1,-1 11 248,0-9-126,0 1-1,0 0 1,-1 0-1,-3 15 1,3-22-129,-1-1 0,1 1 1,-1-1-1,1 1 0,-1-1 0,0 1 1,0-1-1,-1 0 0,1 0 0,-1 0 1,1 0-1,-1-1 0,0 1 0,0-1 1,0 1-1,-5 1 0,5-2 5,-1-1 0,1 0 0,-1 0 0,1-1 0,-1 1 0,0-1-1,-4 0 1,-11 2-9,-23 6 105,0-3 0,-1-1 1,-62-3-1,90-1-113,14 0-61</inkml:trace>
+  <inkml:trace contextRef="#ctx0" brushRef="#br0" timeOffset="4324.6">995 1875 1585,'0'0'4885,"1"4"-4130,0 6-404,6 24 2176,-6-30-2363,0 1-1,-1-1 1,1 1-1,-1 0 1,0 0-1,0-1 1,0 1-1,-1 5 1,0 6 250,0-15-404,1 1-1,0 0 1,-1-1-1,1 1 1,-1-1-1,0 1 1,1-1-1,-1 0 1,0 1-1,0-1 1,0 0-1,0 1 1,0-1-1,0 0 1,0 0-1,-1 0 1,1 0-1,0 0 1,-1 0-1,1 0 1,0 0-1,-1-1 1,1 1-1,-1 0 1,1-1-1,-1 1 1,0-1-1,1 0 1,-1 0-1,1 1 1,-4-1-1,0 0 18,0 1 0,0-1 0,-1 0 0,1 0 0,0 0 0,0-1 0,0 0 0,0 0 0,-6-2 0,3-1-19,-1 0 0,1 0-1,0-1 1,0 0 0,0-1 0,-9-8-1,13 11-6,1 0 1,0-1-1,1 1 0,-1 0 0,1-1 0,-1 1 0,1-1 0,0 0 0,0 0 0,1 0 0,-1 0 0,1 0 0,0 0 0,0 0 0,0 0 0,0-7 0,1-2-20,0 10 28,-1 0 1,1 1-1,0-1 1,1 0 0,-1 0-1,0 1 1,1-1 0,1-4-1,-2 6-4,1 0-1,0 0 1,0 0-1,0 1 1,0-1-1,0 0 1,0 0-1,0 0 1,0 1-1,0-1 0,0 1 1,0-1-1,0 1 1,0-1-1,1 1 1,-1-1-1,0 1 1,0 0-1,1 0 1,-1 0-1,2 0 1,6-1 42,-1 1 1,1 0 0,-1 0 0,1 1-1,-1 0 1,1 0 0,-1 1 0,12 4-1,3 3 346,34 18 0,-11-4-138,-37-19-197,1 0-36,0 1-1,-1 0 0,18 12 1,-25-15 3,0-1 1,0 1-1,0 0 1,0 0 0,0 1-1,0-1 1,-1 0 0,1 1-1,-1-1 1,1 1-1,-1-1 1,0 1 0,0-1-1,0 1 1,0 0-1,-1 0 1,1-1 0,-1 1-1,1 5 1,-1 11 248,0-9-126,0 1-1,0 0 1,-1 0-1,-3 15 1,3-22-129,-1-1 0,1 1 1,-1-1-1,1 1 0,-1-1 0,0 1 1,0-1-1,-1 0 0,1 0 0,-1 0 1,1 0-1,-1-1 0,0 1 0,0-1 1,0 1-1,-5 1 0,5-2 5,-1-1 0,1 0 0,-1 0 0,1-1 0,-1 1 0,0-1-1,-4 0 1,-11 2-9,-23 6 105,0-3 0,-1-1 1,-62-3-1,90-1-113,14 0-61</inkml:trace>
 </inkml:ink>
 </file>
 
@@ -12062,7 +12854,7 @@
   <inkml:trace contextRef="#ctx0" brushRef="#br0" timeOffset="2512.07">105 897 6627,'0'0'5763,"-12"7"-5427,-38 24 3,46-28-280,0 0 1,0 0-1,0 0 1,1 1-1,-1-1 1,1 1-1,-5 7 1,6-9-41,1 1 1,0 0-1,0-1 1,0 1-1,0 0 1,1 0 0,-1-1-1,1 1 1,0 0-1,0 5 1,0-7-25,1-1 1,0 0 0,0 1-1,-1-1 1,1 1-1,0-1 1,0 0 0,0 0-1,0 0 1,-1 1 0,1-1-1,0 0 1,0 0-1,0 0 1,0 0 0,0 0-1,1-1 1,1 1-5,70 1 17,15 2 18,-84-3-14,0 1 0,0 0 0,0 0 0,0 0 0,0 1 0,0 0-1,0-1 1,-1 1 0,6 4 0,-7-5-4,0 0 0,-1 1 0,1-1 0,0 1 0,-1-1 0,0 1 0,1-1-1,-1 1 1,0 0 0,1 0 0,-1 0 0,0-1 0,-1 1 0,1 0 0,0 0 0,0 0 0,-1 1 0,1-1 0,-1 3 0,1 10 44,0-11-38,-1-1 0,0 0 0,1 1 0,-1-1 0,-1 0-1,1 1 1,0-1 0,-1 0 0,1 1 0,-1-1 0,0 0 0,0 0-1,-1 1 1,1-1 0,-1 0 0,-3 5 0,-7 3-575,-1 0-1,-1-1 1,0-1 0,-20 11-1,18-15-2807,-2-5-705</inkml:trace>
   <inkml:trace contextRef="#ctx0" brushRef="#br0" timeOffset="2860.37">77 905 5923,'0'0'7339,"3"0"-7128,178 8 1412,-20-1-2083,-3-14-3918,-104-1 219</inkml:trace>
   <inkml:trace contextRef="#ctx0" brushRef="#br0" timeOffset="4066.66">2221 399 2497,'0'0'4581,"-9"2"2099,6 1-3182,6 0-4720,19 8 1430,1-1 1,28 8-1,1 1-131,262 110 59,-226-95-124,101 44 69,-84-36 209,-50-21-193,-52-19-88,0-1 0,-1 1 0,1-1 0,-1 1 0,1 0 0,-1 0 0,0 0 0,4 5 0,1 1 11,-3-7-21,-1 0 0,1 1-1,-1-1 1,1 0-1,-1-1 1,1 1 0,0-1-1,-1 0 1,1 1-1,0-2 1,-1 1 0,1 0-1,4-2 1,24 1 28,-30 1-39,-1 0-1,1 0 0,-1 0 1,1 0-1,-1 0 0,1 0 0,-1 0 1,1 1-1,-1-1 0,1 1 1,2 0-1,-4 0-271,1 0 1,-1-1-1,1 1 1,-1 0-1,0 0 1,0-1-1,1 1 1,-1 0-1,0 0 1,0-1-1,0 1 0,0 0 1,0 0-1,0-1 1,0 1-1,0 0 1,0 1-1,0 1-1663,0 0-2052</inkml:trace>
-  <inkml:trace contextRef="#ctx0" brushRef="#br0" timeOffset="4896.65">3064 950 5523,'0'0'4041,"15"-3"-3067,5-1-776,62-10 915,-69 12-811,0 1 0,1 0 1,-1 1-1,21 3 1,-33-3-260,0 0-1,0 1 1,0-1 0,0 1 0,0-1 0,-1 1-1,1-1 1,0 1 0,0 0 0,-1-1 0,1 1 0,0 0-1,-1 0 1,1 0 0,-1-1 0,1 1 0,-1 0-1,1 0 1,-1 0 0,1 0 0,-1 0 0,0 0 0,0 0-1,0 0 1,1 0 0,-1 0 0,0 1 0,0 35 614,-1-25-566,1-9-78,0 0-1,0-1 1,0 1 0,-1 0-1,0 0 1,1-1-1,-1 1 1,0 0-1,0-1 1,-1 1 0,1-1-1,0 1 1,-1-1-1,0 0 1,1 0-1,-1 0 1,0 0-1,-4 4 1,-2 0 29,-1 0 0,0-1 0,-17 8 0,-6 4 170,31-17-113,1 0-104,0 1 1,0-1-1,1 1 0,-1-1 1,0 0-1,0 1 0,1-1 1,-1 0-1,0 1 0,1-1 1,-1 0-1,0 0 0,1 1 1,-1-1-1,0 0 0,1 0 1,-1 1-1,0-1 0,1 0 1,-1 0-1,1 0 0,-1 0 1,1 0-1,-1 0 0,0 0 1,1 0-1,-1 0 0,1 0 1,-1 0-1,1 0 0,18 0-10,-15 0-6,19-2 11,1-1 1,-1 0-1,0-2 1,34-11 0,-28 7-994,0 1 0,39-4 1,-31 5-5801,-32 5 2737</inkml:trace>
+  <inkml:trace contextRef="#ctx0" brushRef="#br0" timeOffset="4896.64">3064 950 5523,'0'0'4041,"15"-3"-3067,5-1-776,62-10 915,-69 12-811,0 1 0,1 0 1,-1 1-1,21 3 1,-33-3-260,0 0-1,0 1 1,0-1 0,0 1 0,0-1 0,-1 1-1,1-1 1,0 1 0,0 0 0,-1-1 0,1 1 0,0 0-1,-1 0 1,1 0 0,-1-1 0,1 1 0,-1 0-1,1 0 1,-1 0 0,1 0 0,-1 0 0,0 0 0,0 0-1,0 0 1,1 0 0,-1 0 0,0 1 0,0 35 614,-1-25-566,1-9-78,0 0-1,0-1 1,0 1 0,-1 0-1,0 0 1,1-1-1,-1 1 1,0 0-1,0-1 1,-1 1 0,1-1-1,0 1 1,-1-1-1,0 0 1,1 0-1,-1 0 1,0 0-1,-4 4 1,-2 0 29,-1 0 0,0-1 0,-17 8 0,-6 4 170,31-17-113,1 0-104,0 1 1,0-1-1,1 1 0,-1-1 1,0 0-1,0 1 0,1-1 1,-1 0-1,0 1 0,1-1 1,-1 0-1,0 0 0,1 1 1,-1-1-1,0 0 0,1 0 1,-1 1-1,0-1 0,1 0 1,-1 0-1,1 0 0,-1 0 1,1 0-1,-1 0 0,0 0 1,1 0-1,-1 0 0,1 0 1,-1 0-1,1 0 0,18 0-10,-15 0-6,19-2 11,1-1 1,-1 0-1,0-2 1,34-11 0,-28 7-994,0 1 0,39-4 1,-31 5-5801,-32 5 2737</inkml:trace>
   <inkml:trace contextRef="#ctx0" brushRef="#br0" timeOffset="5407.64">3707 826 4226,'0'0'6790,"-9"5"-6542,-29 15-101,37-19-144,0-1 1,0 1-1,0 0 1,1 0 0,-1-1-1,0 1 1,1 0-1,-1 0 1,0 0 0,1 0-1,-1 0 1,1 0 0,-1 0-1,1 0 1,0 0-1,-1 0 1,1 0 0,0 0-1,0 0 1,0 0-1,0 0 1,0 0 0,0 0-1,0 0 1,0 0 0,0 0-1,0 0 1,0 1-1,1-1 1,-1 0 0,1 0-1,-1 0 1,0-1 0,1 1-1,0 0 1,-1 0-1,1 0 1,0 0 0,-1 0-1,1 0 1,0-1-1,0 1 1,-1 0 0,3 0-1,6 3 48,1-1-1,0 0 1,0-1 0,0 0-1,0 0 1,11 0-1,32 5 690,-51-6-685,-1-1-1,1 0 0,-1 1 1,1-1-1,-1 1 0,1 0 1,-1-1-1,1 1 1,-1 0-1,0 0 0,1 0 1,-1 0-1,0 0 0,0 0 1,0 0-1,0 0 1,0 1-1,0-1 0,0 0 1,0 1-1,1 2 0,-1 0 95,0 0 0,0 1 0,0-1 0,-1 0 0,0 1 0,0 6 0,0-1-75,-1-7-62,0-1 0,1 0 0,-1 0 0,0 1 0,0-1 0,-1 0 0,1 0 0,0 0 0,-1 0-1,1 0 1,-1 0 0,0-1 0,1 1 0,-1 0 0,0-1 0,-3 2 0,-2 3-772,-1-1-1,0 0 1,-10 5 0,8-7-2591,1-1-1566</inkml:trace>
   <inkml:trace contextRef="#ctx0" brushRef="#br0" timeOffset="5750.61">3708 839 8260,'0'0'5730,"91"-3"-5586,-62-2-47,9 2-65,-5 1-16,10-3-16,-10 3-417,-9 1-607,0 1-785,-15 0-2305</inkml:trace>
 </inkml:ink>

</xml_diff>